<commit_message>
modifique el documento de DAW
</commit_message>
<xml_diff>
--- a/DAW/ACT_7_PROYECTO_DAW/ACT_7_PROYECTO_DAW.docx
+++ b/DAW/ACT_7_PROYECTO_DAW/ACT_7_PROYECTO_DAW.docx
@@ -11,8 +11,6 @@
           <w:lang w:val="es-ES" w:eastAsia="es-MX"/>
         </w:rPr>
       </w:pPr>
-      <w:bookmarkStart w:id="0" w:name="_GoBack"/>
-      <w:bookmarkEnd w:id="0"/>
       <w:r>
         <w:rPr>
           <w:noProof/>
@@ -243,65 +241,41 @@
           <w:b/>
           <w:lang w:val="es-ES_tradnl" w:eastAsia="es-MX"/>
         </w:rPr>
-        <w:t xml:space="preserve">Actividad </w:t>
-      </w:r>
-      <w:r>
+        <w:t>Actividad 7:</w:t>
+      </w:r>
+    </w:p>
+    <w:p>
+      <w:pPr>
+        <w:ind w:right="425"/>
+        <w:contextualSpacing/>
+        <w:jc w:val="center"/>
         <w:rPr>
           <w:rFonts w:eastAsia="Times New Roman" w:cs="Times New Roman"/>
           <w:b/>
           <w:lang w:val="es-ES_tradnl" w:eastAsia="es-MX"/>
         </w:rPr>
-        <w:t>7</w:t>
-      </w:r>
+      </w:pPr>
       <w:r>
         <w:rPr>
           <w:rFonts w:eastAsia="Times New Roman" w:cs="Times New Roman"/>
           <w:b/>
           <w:lang w:val="es-ES_tradnl" w:eastAsia="es-MX"/>
         </w:rPr>
-        <w:t>:</w:t>
-      </w:r>
-    </w:p>
-    <w:p>
-      <w:pPr>
-        <w:ind w:right="425"/>
-        <w:contextualSpacing/>
-        <w:jc w:val="center"/>
+        <w:t>“</w:t>
+      </w:r>
+      <w:r>
+        <w:rPr>
+          <w:rFonts w:cs="Calibri"/>
+        </w:rPr>
+        <w:t>Proyecto Sitio Web.</w:t>
+      </w:r>
+      <w:r>
         <w:rPr>
           <w:rFonts w:eastAsia="Times New Roman" w:cs="Times New Roman"/>
           <w:b/>
           <w:lang w:val="es-ES_tradnl" w:eastAsia="es-MX"/>
         </w:rPr>
-      </w:pPr>
-      <w:r>
-        <w:rPr>
-          <w:rFonts w:eastAsia="Times New Roman" w:cs="Times New Roman"/>
-          <w:b/>
-          <w:lang w:val="es-ES_tradnl" w:eastAsia="es-MX"/>
-        </w:rPr>
-        <w:t>“</w:t>
-      </w:r>
-      <w:r>
-        <w:rPr>
-          <w:rFonts w:cs="Calibri"/>
-        </w:rPr>
-        <w:t>Proyecto Sitio Web.</w:t>
-      </w:r>
-      <w:r>
-        <w:rPr>
-          <w:rFonts w:eastAsia="Times New Roman" w:cs="Times New Roman"/>
-          <w:b/>
-          <w:lang w:val="es-ES_tradnl" w:eastAsia="es-MX"/>
-        </w:rPr>
-        <w:t xml:space="preserve"> </w:t>
-      </w:r>
-      <w:r>
-        <w:rPr>
-          <w:rFonts w:eastAsia="Times New Roman" w:cs="Times New Roman"/>
-          <w:b/>
-          <w:lang w:val="es-ES_tradnl" w:eastAsia="es-MX"/>
-        </w:rPr>
-        <w:t>“</w:t>
+        <w:t xml:space="preserve"> “</w:t>
       </w:r>
     </w:p>
     <w:p>
@@ -841,7 +815,39 @@
                 <w:rFonts w:eastAsia="Times New Roman" w:cs="Times New Roman"/>
                 <w:lang w:val="es-ES_tradnl" w:eastAsia="es-MX"/>
               </w:rPr>
-              <w:t>Alfonso Yafhil Solorzano Tinajero</w:t>
+              <w:t xml:space="preserve">Alfonso </w:t>
+            </w:r>
+            <w:proofErr w:type="spellStart"/>
+            <w:r>
+              <w:rPr>
+                <w:rFonts w:eastAsia="Times New Roman" w:cs="Times New Roman"/>
+                <w:lang w:val="es-ES_tradnl" w:eastAsia="es-MX"/>
+              </w:rPr>
+              <w:t>Yafhil</w:t>
+            </w:r>
+            <w:proofErr w:type="spellEnd"/>
+            <w:r>
+              <w:rPr>
+                <w:rFonts w:eastAsia="Times New Roman" w:cs="Times New Roman"/>
+                <w:lang w:val="es-ES_tradnl" w:eastAsia="es-MX"/>
+              </w:rPr>
+              <w:t xml:space="preserve"> </w:t>
+            </w:r>
+            <w:proofErr w:type="spellStart"/>
+            <w:r>
+              <w:rPr>
+                <w:rFonts w:eastAsia="Times New Roman" w:cs="Times New Roman"/>
+                <w:lang w:val="es-ES_tradnl" w:eastAsia="es-MX"/>
+              </w:rPr>
+              <w:t>Solorzano</w:t>
+            </w:r>
+            <w:proofErr w:type="spellEnd"/>
+            <w:r>
+              <w:rPr>
+                <w:rFonts w:eastAsia="Times New Roman" w:cs="Times New Roman"/>
+                <w:lang w:val="es-ES_tradnl" w:eastAsia="es-MX"/>
+              </w:rPr>
+              <w:t xml:space="preserve"> Tinajero</w:t>
             </w:r>
           </w:p>
         </w:tc>
@@ -951,12 +957,21 @@
                 <w:lang w:val="es-ES_tradnl" w:eastAsia="es-MX"/>
               </w:rPr>
             </w:pPr>
+            <w:proofErr w:type="spellStart"/>
             <w:r>
               <w:rPr>
                 <w:rFonts w:eastAsia="Times New Roman" w:cs="Times New Roman"/>
                 <w:lang w:val="es-ES_tradnl" w:eastAsia="es-MX"/>
               </w:rPr>
-              <w:t>Aaron Pedro Hernández Jacobo</w:t>
+              <w:t>Aaron</w:t>
+            </w:r>
+            <w:proofErr w:type="spellEnd"/>
+            <w:r>
+              <w:rPr>
+                <w:rFonts w:eastAsia="Times New Roman" w:cs="Times New Roman"/>
+                <w:lang w:val="es-ES_tradnl" w:eastAsia="es-MX"/>
+              </w:rPr>
+              <w:t xml:space="preserve"> Pedro Hernández Jacobo</w:t>
             </w:r>
           </w:p>
         </w:tc>
@@ -1171,7 +1186,11 @@
     <w:sdt>
       <w:sdtPr>
         <w:rPr>
-          <w:lang w:val="es-ES"/>
+          <w:rFonts w:ascii="Arial" w:eastAsiaTheme="minorHAnsi" w:hAnsi="Arial" w:cstheme="minorBidi"/>
+          <w:color w:val="auto"/>
+          <w:sz w:val="24"/>
+          <w:szCs w:val="22"/>
+          <w:lang w:val="es-ES" w:eastAsia="en-US"/>
         </w:rPr>
         <w:id w:val="514041882"/>
         <w:docPartObj>
@@ -1181,13 +1200,8 @@
       </w:sdtPr>
       <w:sdtEndPr>
         <w:rPr>
-          <w:rFonts w:ascii="Arial" w:eastAsiaTheme="minorHAnsi" w:hAnsi="Arial" w:cstheme="minorBidi"/>
           <w:b/>
           <w:bCs/>
-          <w:color w:val="auto"/>
-          <w:sz w:val="24"/>
-          <w:szCs w:val="22"/>
-          <w:lang w:eastAsia="en-US"/>
         </w:rPr>
       </w:sdtEndPr>
       <w:sdtContent>
@@ -1199,10 +1213,24 @@
             <w:rPr>
               <w:lang w:val="es-ES"/>
             </w:rPr>
-            <w:t>Contenido</w:t>
+            <w:t>Índice</w:t>
           </w:r>
+          <w:bookmarkStart w:id="0" w:name="_GoBack"/>
+          <w:bookmarkEnd w:id="0"/>
         </w:p>
         <w:p>
+          <w:pPr>
+            <w:pStyle w:val="TDC1"/>
+            <w:tabs>
+              <w:tab w:val="right" w:leader="dot" w:pos="8828"/>
+            </w:tabs>
+            <w:rPr>
+              <w:rFonts w:asciiTheme="minorHAnsi" w:eastAsiaTheme="minorEastAsia" w:hAnsiTheme="minorHAnsi"/>
+              <w:noProof/>
+              <w:sz w:val="22"/>
+              <w:lang w:eastAsia="es-MX"/>
+            </w:rPr>
+          </w:pPr>
           <w:r>
             <w:rPr>
               <w:b/>
@@ -1227,13 +1255,1488 @@
             </w:rPr>
             <w:fldChar w:fldCharType="separate"/>
           </w:r>
-          <w:r>
+          <w:hyperlink w:anchor="_Toc47707292" w:history="1">
+            <w:r>
+              <w:rPr>
+                <w:rStyle w:val="Hipervnculo"/>
+                <w:noProof/>
+              </w:rPr>
+              <w:t>INTRODUCCIÓN</w:t>
+            </w:r>
+            <w:r>
+              <w:rPr>
+                <w:noProof/>
+                <w:webHidden/>
+              </w:rPr>
+              <w:tab/>
+            </w:r>
+            <w:r>
+              <w:rPr>
+                <w:noProof/>
+                <w:webHidden/>
+              </w:rPr>
+              <w:fldChar w:fldCharType="begin"/>
+            </w:r>
+            <w:r>
+              <w:rPr>
+                <w:noProof/>
+                <w:webHidden/>
+              </w:rPr>
+              <w:instrText xml:space="preserve"> PAGEREF _Toc47707292 \h </w:instrText>
+            </w:r>
+            <w:r>
+              <w:rPr>
+                <w:noProof/>
+                <w:webHidden/>
+              </w:rPr>
+            </w:r>
+            <w:r>
+              <w:rPr>
+                <w:noProof/>
+                <w:webHidden/>
+              </w:rPr>
+              <w:fldChar w:fldCharType="separate"/>
+            </w:r>
+            <w:r>
+              <w:rPr>
+                <w:noProof/>
+                <w:webHidden/>
+              </w:rPr>
+              <w:t>3</w:t>
+            </w:r>
+            <w:r>
+              <w:rPr>
+                <w:noProof/>
+                <w:webHidden/>
+              </w:rPr>
+              <w:fldChar w:fldCharType="end"/>
+            </w:r>
+          </w:hyperlink>
+        </w:p>
+        <w:p>
+          <w:pPr>
+            <w:pStyle w:val="TDC1"/>
+            <w:tabs>
+              <w:tab w:val="right" w:leader="dot" w:pos="8828"/>
+            </w:tabs>
             <w:rPr>
+              <w:rFonts w:asciiTheme="minorHAnsi" w:eastAsiaTheme="minorEastAsia" w:hAnsiTheme="minorHAnsi"/>
               <w:noProof/>
-              <w:lang w:val="es-ES"/>
+              <w:sz w:val="22"/>
+              <w:lang w:eastAsia="es-MX"/>
             </w:rPr>
-            <w:t>No se encontraron entradas de tabla de contenido.</w:t>
-          </w:r>
+          </w:pPr>
+          <w:hyperlink w:anchor="_Toc47707293" w:history="1">
+            <w:r>
+              <w:rPr>
+                <w:rStyle w:val="Hipervnculo"/>
+                <w:noProof/>
+                <w:shd w:val="clear" w:color="auto" w:fill="FFFFFF"/>
+              </w:rPr>
+              <w:t>CONTENIDO</w:t>
+            </w:r>
+            <w:r>
+              <w:rPr>
+                <w:noProof/>
+                <w:webHidden/>
+              </w:rPr>
+              <w:tab/>
+            </w:r>
+            <w:r>
+              <w:rPr>
+                <w:noProof/>
+                <w:webHidden/>
+              </w:rPr>
+              <w:fldChar w:fldCharType="begin"/>
+            </w:r>
+            <w:r>
+              <w:rPr>
+                <w:noProof/>
+                <w:webHidden/>
+              </w:rPr>
+              <w:instrText xml:space="preserve"> PAGEREF _Toc47707293 \h </w:instrText>
+            </w:r>
+            <w:r>
+              <w:rPr>
+                <w:noProof/>
+                <w:webHidden/>
+              </w:rPr>
+            </w:r>
+            <w:r>
+              <w:rPr>
+                <w:noProof/>
+                <w:webHidden/>
+              </w:rPr>
+              <w:fldChar w:fldCharType="separate"/>
+            </w:r>
+            <w:r>
+              <w:rPr>
+                <w:noProof/>
+                <w:webHidden/>
+              </w:rPr>
+              <w:t>4</w:t>
+            </w:r>
+            <w:r>
+              <w:rPr>
+                <w:noProof/>
+                <w:webHidden/>
+              </w:rPr>
+              <w:fldChar w:fldCharType="end"/>
+            </w:r>
+          </w:hyperlink>
+        </w:p>
+        <w:p>
+          <w:pPr>
+            <w:pStyle w:val="TDC1"/>
+            <w:tabs>
+              <w:tab w:val="right" w:leader="dot" w:pos="8828"/>
+            </w:tabs>
+            <w:rPr>
+              <w:rFonts w:asciiTheme="minorHAnsi" w:eastAsiaTheme="minorEastAsia" w:hAnsiTheme="minorHAnsi"/>
+              <w:noProof/>
+              <w:sz w:val="22"/>
+              <w:lang w:eastAsia="es-MX"/>
+            </w:rPr>
+          </w:pPr>
+          <w:hyperlink w:anchor="_Toc47707294" w:history="1">
+            <w:r>
+              <w:rPr>
+                <w:rStyle w:val="Hipervnculo"/>
+                <w:noProof/>
+              </w:rPr>
+              <w:t>REQUERIMIENTOS</w:t>
+            </w:r>
+            <w:r>
+              <w:rPr>
+                <w:noProof/>
+                <w:webHidden/>
+              </w:rPr>
+              <w:tab/>
+            </w:r>
+            <w:r>
+              <w:rPr>
+                <w:noProof/>
+                <w:webHidden/>
+              </w:rPr>
+              <w:fldChar w:fldCharType="begin"/>
+            </w:r>
+            <w:r>
+              <w:rPr>
+                <w:noProof/>
+                <w:webHidden/>
+              </w:rPr>
+              <w:instrText xml:space="preserve"> PAGEREF _Toc47707294 \h </w:instrText>
+            </w:r>
+            <w:r>
+              <w:rPr>
+                <w:noProof/>
+                <w:webHidden/>
+              </w:rPr>
+            </w:r>
+            <w:r>
+              <w:rPr>
+                <w:noProof/>
+                <w:webHidden/>
+              </w:rPr>
+              <w:fldChar w:fldCharType="separate"/>
+            </w:r>
+            <w:r>
+              <w:rPr>
+                <w:noProof/>
+                <w:webHidden/>
+              </w:rPr>
+              <w:t>4</w:t>
+            </w:r>
+            <w:r>
+              <w:rPr>
+                <w:noProof/>
+                <w:webHidden/>
+              </w:rPr>
+              <w:fldChar w:fldCharType="end"/>
+            </w:r>
+          </w:hyperlink>
+        </w:p>
+        <w:p>
+          <w:pPr>
+            <w:pStyle w:val="TDC2"/>
+            <w:tabs>
+              <w:tab w:val="right" w:leader="dot" w:pos="8828"/>
+            </w:tabs>
+            <w:rPr>
+              <w:rFonts w:asciiTheme="minorHAnsi" w:eastAsiaTheme="minorEastAsia" w:hAnsiTheme="minorHAnsi"/>
+              <w:noProof/>
+              <w:sz w:val="22"/>
+              <w:lang w:eastAsia="es-MX"/>
+            </w:rPr>
+          </w:pPr>
+          <w:hyperlink w:anchor="_Toc47707295" w:history="1">
+            <w:r>
+              <w:rPr>
+                <w:rStyle w:val="Hipervnculo"/>
+                <w:noProof/>
+              </w:rPr>
+              <w:t>REQUERIMIENTOS FUNCIONALES</w:t>
+            </w:r>
+            <w:r>
+              <w:rPr>
+                <w:noProof/>
+                <w:webHidden/>
+              </w:rPr>
+              <w:tab/>
+            </w:r>
+            <w:r>
+              <w:rPr>
+                <w:noProof/>
+                <w:webHidden/>
+              </w:rPr>
+              <w:fldChar w:fldCharType="begin"/>
+            </w:r>
+            <w:r>
+              <w:rPr>
+                <w:noProof/>
+                <w:webHidden/>
+              </w:rPr>
+              <w:instrText xml:space="preserve"> PAGEREF _Toc47707295 \h </w:instrText>
+            </w:r>
+            <w:r>
+              <w:rPr>
+                <w:noProof/>
+                <w:webHidden/>
+              </w:rPr>
+            </w:r>
+            <w:r>
+              <w:rPr>
+                <w:noProof/>
+                <w:webHidden/>
+              </w:rPr>
+              <w:fldChar w:fldCharType="separate"/>
+            </w:r>
+            <w:r>
+              <w:rPr>
+                <w:noProof/>
+                <w:webHidden/>
+              </w:rPr>
+              <w:t>4</w:t>
+            </w:r>
+            <w:r>
+              <w:rPr>
+                <w:noProof/>
+                <w:webHidden/>
+              </w:rPr>
+              <w:fldChar w:fldCharType="end"/>
+            </w:r>
+          </w:hyperlink>
+        </w:p>
+        <w:p>
+          <w:pPr>
+            <w:pStyle w:val="TDC2"/>
+            <w:tabs>
+              <w:tab w:val="right" w:leader="dot" w:pos="8828"/>
+            </w:tabs>
+            <w:rPr>
+              <w:rFonts w:asciiTheme="minorHAnsi" w:eastAsiaTheme="minorEastAsia" w:hAnsiTheme="minorHAnsi"/>
+              <w:noProof/>
+              <w:sz w:val="22"/>
+              <w:lang w:eastAsia="es-MX"/>
+            </w:rPr>
+          </w:pPr>
+          <w:hyperlink w:anchor="_Toc47707296" w:history="1">
+            <w:r>
+              <w:rPr>
+                <w:rStyle w:val="Hipervnculo"/>
+                <w:noProof/>
+              </w:rPr>
+              <w:t>REQUERIMIENTOS NO FUNCIONALES</w:t>
+            </w:r>
+            <w:r>
+              <w:rPr>
+                <w:noProof/>
+                <w:webHidden/>
+              </w:rPr>
+              <w:tab/>
+            </w:r>
+            <w:r>
+              <w:rPr>
+                <w:noProof/>
+                <w:webHidden/>
+              </w:rPr>
+              <w:fldChar w:fldCharType="begin"/>
+            </w:r>
+            <w:r>
+              <w:rPr>
+                <w:noProof/>
+                <w:webHidden/>
+              </w:rPr>
+              <w:instrText xml:space="preserve"> PAGEREF _Toc47707296 \h </w:instrText>
+            </w:r>
+            <w:r>
+              <w:rPr>
+                <w:noProof/>
+                <w:webHidden/>
+              </w:rPr>
+            </w:r>
+            <w:r>
+              <w:rPr>
+                <w:noProof/>
+                <w:webHidden/>
+              </w:rPr>
+              <w:fldChar w:fldCharType="separate"/>
+            </w:r>
+            <w:r>
+              <w:rPr>
+                <w:noProof/>
+                <w:webHidden/>
+              </w:rPr>
+              <w:t>4</w:t>
+            </w:r>
+            <w:r>
+              <w:rPr>
+                <w:noProof/>
+                <w:webHidden/>
+              </w:rPr>
+              <w:fldChar w:fldCharType="end"/>
+            </w:r>
+          </w:hyperlink>
+        </w:p>
+        <w:p>
+          <w:pPr>
+            <w:pStyle w:val="TDC2"/>
+            <w:tabs>
+              <w:tab w:val="right" w:leader="dot" w:pos="8828"/>
+            </w:tabs>
+            <w:rPr>
+              <w:rFonts w:asciiTheme="minorHAnsi" w:eastAsiaTheme="minorEastAsia" w:hAnsiTheme="minorHAnsi"/>
+              <w:noProof/>
+              <w:sz w:val="22"/>
+              <w:lang w:eastAsia="es-MX"/>
+            </w:rPr>
+          </w:pPr>
+          <w:hyperlink w:anchor="_Toc47707297" w:history="1">
+            <w:r>
+              <w:rPr>
+                <w:rStyle w:val="Hipervnculo"/>
+                <w:noProof/>
+              </w:rPr>
+              <w:t>JUSTIFICACIÓN DE LA SELECCIÓN DE LA TECNOLOGÍA WEB A EMPLEAR.</w:t>
+            </w:r>
+            <w:r>
+              <w:rPr>
+                <w:noProof/>
+                <w:webHidden/>
+              </w:rPr>
+              <w:tab/>
+            </w:r>
+            <w:r>
+              <w:rPr>
+                <w:noProof/>
+                <w:webHidden/>
+              </w:rPr>
+              <w:fldChar w:fldCharType="begin"/>
+            </w:r>
+            <w:r>
+              <w:rPr>
+                <w:noProof/>
+                <w:webHidden/>
+              </w:rPr>
+              <w:instrText xml:space="preserve"> PAGEREF _Toc47707297 \h </w:instrText>
+            </w:r>
+            <w:r>
+              <w:rPr>
+                <w:noProof/>
+                <w:webHidden/>
+              </w:rPr>
+            </w:r>
+            <w:r>
+              <w:rPr>
+                <w:noProof/>
+                <w:webHidden/>
+              </w:rPr>
+              <w:fldChar w:fldCharType="separate"/>
+            </w:r>
+            <w:r>
+              <w:rPr>
+                <w:noProof/>
+                <w:webHidden/>
+              </w:rPr>
+              <w:t>5</w:t>
+            </w:r>
+            <w:r>
+              <w:rPr>
+                <w:noProof/>
+                <w:webHidden/>
+              </w:rPr>
+              <w:fldChar w:fldCharType="end"/>
+            </w:r>
+          </w:hyperlink>
+        </w:p>
+        <w:p>
+          <w:pPr>
+            <w:pStyle w:val="TDC2"/>
+            <w:tabs>
+              <w:tab w:val="right" w:leader="dot" w:pos="8828"/>
+            </w:tabs>
+            <w:rPr>
+              <w:rFonts w:asciiTheme="minorHAnsi" w:eastAsiaTheme="minorEastAsia" w:hAnsiTheme="minorHAnsi"/>
+              <w:noProof/>
+              <w:sz w:val="22"/>
+              <w:lang w:eastAsia="es-MX"/>
+            </w:rPr>
+          </w:pPr>
+          <w:hyperlink w:anchor="_Toc47707298" w:history="1">
+            <w:r>
+              <w:rPr>
+                <w:rStyle w:val="Hipervnculo"/>
+                <w:noProof/>
+              </w:rPr>
+              <w:t>Justificación:</w:t>
+            </w:r>
+            <w:r>
+              <w:rPr>
+                <w:noProof/>
+                <w:webHidden/>
+              </w:rPr>
+              <w:tab/>
+            </w:r>
+            <w:r>
+              <w:rPr>
+                <w:noProof/>
+                <w:webHidden/>
+              </w:rPr>
+              <w:fldChar w:fldCharType="begin"/>
+            </w:r>
+            <w:r>
+              <w:rPr>
+                <w:noProof/>
+                <w:webHidden/>
+              </w:rPr>
+              <w:instrText xml:space="preserve"> PAGEREF _Toc47707298 \h </w:instrText>
+            </w:r>
+            <w:r>
+              <w:rPr>
+                <w:noProof/>
+                <w:webHidden/>
+              </w:rPr>
+            </w:r>
+            <w:r>
+              <w:rPr>
+                <w:noProof/>
+                <w:webHidden/>
+              </w:rPr>
+              <w:fldChar w:fldCharType="separate"/>
+            </w:r>
+            <w:r>
+              <w:rPr>
+                <w:noProof/>
+                <w:webHidden/>
+              </w:rPr>
+              <w:t>5</w:t>
+            </w:r>
+            <w:r>
+              <w:rPr>
+                <w:noProof/>
+                <w:webHidden/>
+              </w:rPr>
+              <w:fldChar w:fldCharType="end"/>
+            </w:r>
+          </w:hyperlink>
+        </w:p>
+        <w:p>
+          <w:pPr>
+            <w:pStyle w:val="TDC3"/>
+            <w:tabs>
+              <w:tab w:val="right" w:leader="dot" w:pos="8828"/>
+            </w:tabs>
+            <w:rPr>
+              <w:rFonts w:asciiTheme="minorHAnsi" w:eastAsiaTheme="minorEastAsia" w:hAnsiTheme="minorHAnsi"/>
+              <w:noProof/>
+              <w:sz w:val="22"/>
+              <w:lang w:eastAsia="es-MX"/>
+            </w:rPr>
+          </w:pPr>
+          <w:hyperlink w:anchor="_Toc47707299" w:history="1">
+            <w:r>
+              <w:rPr>
+                <w:rStyle w:val="Hipervnculo"/>
+                <w:noProof/>
+              </w:rPr>
+              <w:t>Framework</w:t>
+            </w:r>
+            <w:r>
+              <w:rPr>
+                <w:noProof/>
+                <w:webHidden/>
+              </w:rPr>
+              <w:tab/>
+            </w:r>
+            <w:r>
+              <w:rPr>
+                <w:noProof/>
+                <w:webHidden/>
+              </w:rPr>
+              <w:fldChar w:fldCharType="begin"/>
+            </w:r>
+            <w:r>
+              <w:rPr>
+                <w:noProof/>
+                <w:webHidden/>
+              </w:rPr>
+              <w:instrText xml:space="preserve"> PAGEREF _Toc47707299 \h </w:instrText>
+            </w:r>
+            <w:r>
+              <w:rPr>
+                <w:noProof/>
+                <w:webHidden/>
+              </w:rPr>
+            </w:r>
+            <w:r>
+              <w:rPr>
+                <w:noProof/>
+                <w:webHidden/>
+              </w:rPr>
+              <w:fldChar w:fldCharType="separate"/>
+            </w:r>
+            <w:r>
+              <w:rPr>
+                <w:noProof/>
+                <w:webHidden/>
+              </w:rPr>
+              <w:t>5</w:t>
+            </w:r>
+            <w:r>
+              <w:rPr>
+                <w:noProof/>
+                <w:webHidden/>
+              </w:rPr>
+              <w:fldChar w:fldCharType="end"/>
+            </w:r>
+          </w:hyperlink>
+        </w:p>
+        <w:p>
+          <w:pPr>
+            <w:pStyle w:val="TDC3"/>
+            <w:tabs>
+              <w:tab w:val="right" w:leader="dot" w:pos="8828"/>
+            </w:tabs>
+            <w:rPr>
+              <w:rFonts w:asciiTheme="minorHAnsi" w:eastAsiaTheme="minorEastAsia" w:hAnsiTheme="minorHAnsi"/>
+              <w:noProof/>
+              <w:sz w:val="22"/>
+              <w:lang w:eastAsia="es-MX"/>
+            </w:rPr>
+          </w:pPr>
+          <w:hyperlink w:anchor="_Toc47707300" w:history="1">
+            <w:r>
+              <w:rPr>
+                <w:rStyle w:val="Hipervnculo"/>
+                <w:noProof/>
+              </w:rPr>
+              <w:t>Servidor</w:t>
+            </w:r>
+            <w:r>
+              <w:rPr>
+                <w:noProof/>
+                <w:webHidden/>
+              </w:rPr>
+              <w:tab/>
+            </w:r>
+            <w:r>
+              <w:rPr>
+                <w:noProof/>
+                <w:webHidden/>
+              </w:rPr>
+              <w:fldChar w:fldCharType="begin"/>
+            </w:r>
+            <w:r>
+              <w:rPr>
+                <w:noProof/>
+                <w:webHidden/>
+              </w:rPr>
+              <w:instrText xml:space="preserve"> PAGEREF _Toc47707300 \h </w:instrText>
+            </w:r>
+            <w:r>
+              <w:rPr>
+                <w:noProof/>
+                <w:webHidden/>
+              </w:rPr>
+            </w:r>
+            <w:r>
+              <w:rPr>
+                <w:noProof/>
+                <w:webHidden/>
+              </w:rPr>
+              <w:fldChar w:fldCharType="separate"/>
+            </w:r>
+            <w:r>
+              <w:rPr>
+                <w:noProof/>
+                <w:webHidden/>
+              </w:rPr>
+              <w:t>6</w:t>
+            </w:r>
+            <w:r>
+              <w:rPr>
+                <w:noProof/>
+                <w:webHidden/>
+              </w:rPr>
+              <w:fldChar w:fldCharType="end"/>
+            </w:r>
+          </w:hyperlink>
+        </w:p>
+        <w:p>
+          <w:pPr>
+            <w:pStyle w:val="TDC3"/>
+            <w:tabs>
+              <w:tab w:val="right" w:leader="dot" w:pos="8828"/>
+            </w:tabs>
+            <w:rPr>
+              <w:rFonts w:asciiTheme="minorHAnsi" w:eastAsiaTheme="minorEastAsia" w:hAnsiTheme="minorHAnsi"/>
+              <w:noProof/>
+              <w:sz w:val="22"/>
+              <w:lang w:eastAsia="es-MX"/>
+            </w:rPr>
+          </w:pPr>
+          <w:hyperlink w:anchor="_Toc47707301" w:history="1">
+            <w:r>
+              <w:rPr>
+                <w:rStyle w:val="Hipervnculo"/>
+                <w:noProof/>
+              </w:rPr>
+              <w:t>Lenguaje de programación</w:t>
+            </w:r>
+            <w:r>
+              <w:rPr>
+                <w:noProof/>
+                <w:webHidden/>
+              </w:rPr>
+              <w:tab/>
+            </w:r>
+            <w:r>
+              <w:rPr>
+                <w:noProof/>
+                <w:webHidden/>
+              </w:rPr>
+              <w:fldChar w:fldCharType="begin"/>
+            </w:r>
+            <w:r>
+              <w:rPr>
+                <w:noProof/>
+                <w:webHidden/>
+              </w:rPr>
+              <w:instrText xml:space="preserve"> PAGEREF _Toc47707301 \h </w:instrText>
+            </w:r>
+            <w:r>
+              <w:rPr>
+                <w:noProof/>
+                <w:webHidden/>
+              </w:rPr>
+            </w:r>
+            <w:r>
+              <w:rPr>
+                <w:noProof/>
+                <w:webHidden/>
+              </w:rPr>
+              <w:fldChar w:fldCharType="separate"/>
+            </w:r>
+            <w:r>
+              <w:rPr>
+                <w:noProof/>
+                <w:webHidden/>
+              </w:rPr>
+              <w:t>7</w:t>
+            </w:r>
+            <w:r>
+              <w:rPr>
+                <w:noProof/>
+                <w:webHidden/>
+              </w:rPr>
+              <w:fldChar w:fldCharType="end"/>
+            </w:r>
+          </w:hyperlink>
+        </w:p>
+        <w:p>
+          <w:pPr>
+            <w:pStyle w:val="TDC3"/>
+            <w:tabs>
+              <w:tab w:val="right" w:leader="dot" w:pos="8828"/>
+            </w:tabs>
+            <w:rPr>
+              <w:rFonts w:asciiTheme="minorHAnsi" w:eastAsiaTheme="minorEastAsia" w:hAnsiTheme="minorHAnsi"/>
+              <w:noProof/>
+              <w:sz w:val="22"/>
+              <w:lang w:eastAsia="es-MX"/>
+            </w:rPr>
+          </w:pPr>
+          <w:hyperlink w:anchor="_Toc47707302" w:history="1">
+            <w:r>
+              <w:rPr>
+                <w:rStyle w:val="Hipervnculo"/>
+                <w:noProof/>
+              </w:rPr>
+              <w:t>SGBD</w:t>
+            </w:r>
+            <w:r>
+              <w:rPr>
+                <w:noProof/>
+                <w:webHidden/>
+              </w:rPr>
+              <w:tab/>
+            </w:r>
+            <w:r>
+              <w:rPr>
+                <w:noProof/>
+                <w:webHidden/>
+              </w:rPr>
+              <w:fldChar w:fldCharType="begin"/>
+            </w:r>
+            <w:r>
+              <w:rPr>
+                <w:noProof/>
+                <w:webHidden/>
+              </w:rPr>
+              <w:instrText xml:space="preserve"> PAGEREF _Toc47707302 \h </w:instrText>
+            </w:r>
+            <w:r>
+              <w:rPr>
+                <w:noProof/>
+                <w:webHidden/>
+              </w:rPr>
+            </w:r>
+            <w:r>
+              <w:rPr>
+                <w:noProof/>
+                <w:webHidden/>
+              </w:rPr>
+              <w:fldChar w:fldCharType="separate"/>
+            </w:r>
+            <w:r>
+              <w:rPr>
+                <w:noProof/>
+                <w:webHidden/>
+              </w:rPr>
+              <w:t>7</w:t>
+            </w:r>
+            <w:r>
+              <w:rPr>
+                <w:noProof/>
+                <w:webHidden/>
+              </w:rPr>
+              <w:fldChar w:fldCharType="end"/>
+            </w:r>
+          </w:hyperlink>
+        </w:p>
+        <w:p>
+          <w:pPr>
+            <w:pStyle w:val="TDC3"/>
+            <w:tabs>
+              <w:tab w:val="right" w:leader="dot" w:pos="8828"/>
+            </w:tabs>
+            <w:rPr>
+              <w:rFonts w:asciiTheme="minorHAnsi" w:eastAsiaTheme="minorEastAsia" w:hAnsiTheme="minorHAnsi"/>
+              <w:noProof/>
+              <w:sz w:val="22"/>
+              <w:lang w:eastAsia="es-MX"/>
+            </w:rPr>
+          </w:pPr>
+          <w:hyperlink w:anchor="_Toc47707303" w:history="1">
+            <w:r>
+              <w:rPr>
+                <w:rStyle w:val="Hipervnculo"/>
+                <w:noProof/>
+              </w:rPr>
+              <w:t>Hosting</w:t>
+            </w:r>
+            <w:r>
+              <w:rPr>
+                <w:noProof/>
+                <w:webHidden/>
+              </w:rPr>
+              <w:tab/>
+            </w:r>
+            <w:r>
+              <w:rPr>
+                <w:noProof/>
+                <w:webHidden/>
+              </w:rPr>
+              <w:fldChar w:fldCharType="begin"/>
+            </w:r>
+            <w:r>
+              <w:rPr>
+                <w:noProof/>
+                <w:webHidden/>
+              </w:rPr>
+              <w:instrText xml:space="preserve"> PAGEREF _Toc47707303 \h </w:instrText>
+            </w:r>
+            <w:r>
+              <w:rPr>
+                <w:noProof/>
+                <w:webHidden/>
+              </w:rPr>
+            </w:r>
+            <w:r>
+              <w:rPr>
+                <w:noProof/>
+                <w:webHidden/>
+              </w:rPr>
+              <w:fldChar w:fldCharType="separate"/>
+            </w:r>
+            <w:r>
+              <w:rPr>
+                <w:noProof/>
+                <w:webHidden/>
+              </w:rPr>
+              <w:t>7</w:t>
+            </w:r>
+            <w:r>
+              <w:rPr>
+                <w:noProof/>
+                <w:webHidden/>
+              </w:rPr>
+              <w:fldChar w:fldCharType="end"/>
+            </w:r>
+          </w:hyperlink>
+        </w:p>
+        <w:p>
+          <w:pPr>
+            <w:pStyle w:val="TDC2"/>
+            <w:tabs>
+              <w:tab w:val="right" w:leader="dot" w:pos="8828"/>
+            </w:tabs>
+            <w:rPr>
+              <w:rFonts w:asciiTheme="minorHAnsi" w:eastAsiaTheme="minorEastAsia" w:hAnsiTheme="minorHAnsi"/>
+              <w:noProof/>
+              <w:sz w:val="22"/>
+              <w:lang w:eastAsia="es-MX"/>
+            </w:rPr>
+          </w:pPr>
+          <w:hyperlink w:anchor="_Toc47707304" w:history="1">
+            <w:r>
+              <w:rPr>
+                <w:rStyle w:val="Hipervnculo"/>
+                <w:noProof/>
+                <w:shd w:val="clear" w:color="auto" w:fill="FFFFFF"/>
+              </w:rPr>
+              <w:t>Alcances:</w:t>
+            </w:r>
+            <w:r>
+              <w:rPr>
+                <w:noProof/>
+                <w:webHidden/>
+              </w:rPr>
+              <w:tab/>
+            </w:r>
+            <w:r>
+              <w:rPr>
+                <w:noProof/>
+                <w:webHidden/>
+              </w:rPr>
+              <w:fldChar w:fldCharType="begin"/>
+            </w:r>
+            <w:r>
+              <w:rPr>
+                <w:noProof/>
+                <w:webHidden/>
+              </w:rPr>
+              <w:instrText xml:space="preserve"> PAGEREF _Toc47707304 \h </w:instrText>
+            </w:r>
+            <w:r>
+              <w:rPr>
+                <w:noProof/>
+                <w:webHidden/>
+              </w:rPr>
+            </w:r>
+            <w:r>
+              <w:rPr>
+                <w:noProof/>
+                <w:webHidden/>
+              </w:rPr>
+              <w:fldChar w:fldCharType="separate"/>
+            </w:r>
+            <w:r>
+              <w:rPr>
+                <w:noProof/>
+                <w:webHidden/>
+              </w:rPr>
+              <w:t>8</w:t>
+            </w:r>
+            <w:r>
+              <w:rPr>
+                <w:noProof/>
+                <w:webHidden/>
+              </w:rPr>
+              <w:fldChar w:fldCharType="end"/>
+            </w:r>
+          </w:hyperlink>
+        </w:p>
+        <w:p>
+          <w:pPr>
+            <w:pStyle w:val="TDC2"/>
+            <w:tabs>
+              <w:tab w:val="right" w:leader="dot" w:pos="8828"/>
+            </w:tabs>
+            <w:rPr>
+              <w:rFonts w:asciiTheme="minorHAnsi" w:eastAsiaTheme="minorEastAsia" w:hAnsiTheme="minorHAnsi"/>
+              <w:noProof/>
+              <w:sz w:val="22"/>
+              <w:lang w:eastAsia="es-MX"/>
+            </w:rPr>
+          </w:pPr>
+          <w:hyperlink w:anchor="_Toc47707305" w:history="1">
+            <w:r>
+              <w:rPr>
+                <w:rStyle w:val="Hipervnculo"/>
+                <w:noProof/>
+              </w:rPr>
+              <w:t>ESTRUCTURA DE LA APLICACIÓN</w:t>
+            </w:r>
+            <w:r>
+              <w:rPr>
+                <w:noProof/>
+                <w:webHidden/>
+              </w:rPr>
+              <w:tab/>
+            </w:r>
+            <w:r>
+              <w:rPr>
+                <w:noProof/>
+                <w:webHidden/>
+              </w:rPr>
+              <w:fldChar w:fldCharType="begin"/>
+            </w:r>
+            <w:r>
+              <w:rPr>
+                <w:noProof/>
+                <w:webHidden/>
+              </w:rPr>
+              <w:instrText xml:space="preserve"> PAGEREF _Toc47707305 \h </w:instrText>
+            </w:r>
+            <w:r>
+              <w:rPr>
+                <w:noProof/>
+                <w:webHidden/>
+              </w:rPr>
+            </w:r>
+            <w:r>
+              <w:rPr>
+                <w:noProof/>
+                <w:webHidden/>
+              </w:rPr>
+              <w:fldChar w:fldCharType="separate"/>
+            </w:r>
+            <w:r>
+              <w:rPr>
+                <w:noProof/>
+                <w:webHidden/>
+              </w:rPr>
+              <w:t>9</w:t>
+            </w:r>
+            <w:r>
+              <w:rPr>
+                <w:noProof/>
+                <w:webHidden/>
+              </w:rPr>
+              <w:fldChar w:fldCharType="end"/>
+            </w:r>
+          </w:hyperlink>
+        </w:p>
+        <w:p>
+          <w:pPr>
+            <w:pStyle w:val="TDC3"/>
+            <w:tabs>
+              <w:tab w:val="right" w:leader="dot" w:pos="8828"/>
+            </w:tabs>
+            <w:rPr>
+              <w:rFonts w:asciiTheme="minorHAnsi" w:eastAsiaTheme="minorEastAsia" w:hAnsiTheme="minorHAnsi"/>
+              <w:noProof/>
+              <w:sz w:val="22"/>
+              <w:lang w:eastAsia="es-MX"/>
+            </w:rPr>
+          </w:pPr>
+          <w:hyperlink w:anchor="_Toc47707306" w:history="1">
+            <w:r>
+              <w:rPr>
+                <w:rStyle w:val="Hipervnculo"/>
+                <w:noProof/>
+              </w:rPr>
+              <w:t>Mapa de navegación</w:t>
+            </w:r>
+            <w:r>
+              <w:rPr>
+                <w:noProof/>
+                <w:webHidden/>
+              </w:rPr>
+              <w:tab/>
+            </w:r>
+            <w:r>
+              <w:rPr>
+                <w:noProof/>
+                <w:webHidden/>
+              </w:rPr>
+              <w:fldChar w:fldCharType="begin"/>
+            </w:r>
+            <w:r>
+              <w:rPr>
+                <w:noProof/>
+                <w:webHidden/>
+              </w:rPr>
+              <w:instrText xml:space="preserve"> PAGEREF _Toc47707306 \h </w:instrText>
+            </w:r>
+            <w:r>
+              <w:rPr>
+                <w:noProof/>
+                <w:webHidden/>
+              </w:rPr>
+            </w:r>
+            <w:r>
+              <w:rPr>
+                <w:noProof/>
+                <w:webHidden/>
+              </w:rPr>
+              <w:fldChar w:fldCharType="separate"/>
+            </w:r>
+            <w:r>
+              <w:rPr>
+                <w:noProof/>
+                <w:webHidden/>
+              </w:rPr>
+              <w:t>9</w:t>
+            </w:r>
+            <w:r>
+              <w:rPr>
+                <w:noProof/>
+                <w:webHidden/>
+              </w:rPr>
+              <w:fldChar w:fldCharType="end"/>
+            </w:r>
+          </w:hyperlink>
+        </w:p>
+        <w:p>
+          <w:pPr>
+            <w:pStyle w:val="TDC2"/>
+            <w:tabs>
+              <w:tab w:val="right" w:leader="dot" w:pos="8828"/>
+            </w:tabs>
+            <w:rPr>
+              <w:rFonts w:asciiTheme="minorHAnsi" w:eastAsiaTheme="minorEastAsia" w:hAnsiTheme="minorHAnsi"/>
+              <w:noProof/>
+              <w:sz w:val="22"/>
+              <w:lang w:eastAsia="es-MX"/>
+            </w:rPr>
+          </w:pPr>
+          <w:hyperlink w:anchor="_Toc47707307" w:history="1">
+            <w:r>
+              <w:rPr>
+                <w:rStyle w:val="Hipervnculo"/>
+                <w:noProof/>
+              </w:rPr>
+              <w:t>DIAGRAMAS DE LA BASE DE DATOS.</w:t>
+            </w:r>
+            <w:r>
+              <w:rPr>
+                <w:noProof/>
+                <w:webHidden/>
+              </w:rPr>
+              <w:tab/>
+            </w:r>
+            <w:r>
+              <w:rPr>
+                <w:noProof/>
+                <w:webHidden/>
+              </w:rPr>
+              <w:fldChar w:fldCharType="begin"/>
+            </w:r>
+            <w:r>
+              <w:rPr>
+                <w:noProof/>
+                <w:webHidden/>
+              </w:rPr>
+              <w:instrText xml:space="preserve"> PAGEREF _Toc47707307 \h </w:instrText>
+            </w:r>
+            <w:r>
+              <w:rPr>
+                <w:noProof/>
+                <w:webHidden/>
+              </w:rPr>
+            </w:r>
+            <w:r>
+              <w:rPr>
+                <w:noProof/>
+                <w:webHidden/>
+              </w:rPr>
+              <w:fldChar w:fldCharType="separate"/>
+            </w:r>
+            <w:r>
+              <w:rPr>
+                <w:noProof/>
+                <w:webHidden/>
+              </w:rPr>
+              <w:t>11</w:t>
+            </w:r>
+            <w:r>
+              <w:rPr>
+                <w:noProof/>
+                <w:webHidden/>
+              </w:rPr>
+              <w:fldChar w:fldCharType="end"/>
+            </w:r>
+          </w:hyperlink>
+        </w:p>
+        <w:p>
+          <w:pPr>
+            <w:pStyle w:val="TDC3"/>
+            <w:tabs>
+              <w:tab w:val="right" w:leader="dot" w:pos="8828"/>
+            </w:tabs>
+            <w:rPr>
+              <w:rFonts w:asciiTheme="minorHAnsi" w:eastAsiaTheme="minorEastAsia" w:hAnsiTheme="minorHAnsi"/>
+              <w:noProof/>
+              <w:sz w:val="22"/>
+              <w:lang w:eastAsia="es-MX"/>
+            </w:rPr>
+          </w:pPr>
+          <w:hyperlink w:anchor="_Toc47707308" w:history="1">
+            <w:r>
+              <w:rPr>
+                <w:rStyle w:val="Hipervnculo"/>
+                <w:noProof/>
+              </w:rPr>
+              <w:t>Diagrama Entidad-Relación</w:t>
+            </w:r>
+            <w:r>
+              <w:rPr>
+                <w:noProof/>
+                <w:webHidden/>
+              </w:rPr>
+              <w:tab/>
+            </w:r>
+            <w:r>
+              <w:rPr>
+                <w:noProof/>
+                <w:webHidden/>
+              </w:rPr>
+              <w:fldChar w:fldCharType="begin"/>
+            </w:r>
+            <w:r>
+              <w:rPr>
+                <w:noProof/>
+                <w:webHidden/>
+              </w:rPr>
+              <w:instrText xml:space="preserve"> PAGEREF _Toc47707308 \h </w:instrText>
+            </w:r>
+            <w:r>
+              <w:rPr>
+                <w:noProof/>
+                <w:webHidden/>
+              </w:rPr>
+            </w:r>
+            <w:r>
+              <w:rPr>
+                <w:noProof/>
+                <w:webHidden/>
+              </w:rPr>
+              <w:fldChar w:fldCharType="separate"/>
+            </w:r>
+            <w:r>
+              <w:rPr>
+                <w:noProof/>
+                <w:webHidden/>
+              </w:rPr>
+              <w:t>11</w:t>
+            </w:r>
+            <w:r>
+              <w:rPr>
+                <w:noProof/>
+                <w:webHidden/>
+              </w:rPr>
+              <w:fldChar w:fldCharType="end"/>
+            </w:r>
+          </w:hyperlink>
+        </w:p>
+        <w:p>
+          <w:pPr>
+            <w:pStyle w:val="TDC3"/>
+            <w:tabs>
+              <w:tab w:val="right" w:leader="dot" w:pos="8828"/>
+            </w:tabs>
+            <w:rPr>
+              <w:rFonts w:asciiTheme="minorHAnsi" w:eastAsiaTheme="minorEastAsia" w:hAnsiTheme="minorHAnsi"/>
+              <w:noProof/>
+              <w:sz w:val="22"/>
+              <w:lang w:eastAsia="es-MX"/>
+            </w:rPr>
+          </w:pPr>
+          <w:hyperlink w:anchor="_Toc47707309" w:history="1">
+            <w:r>
+              <w:rPr>
+                <w:rStyle w:val="Hipervnculo"/>
+                <w:noProof/>
+              </w:rPr>
+              <w:t>Diagrama Relacional:</w:t>
+            </w:r>
+            <w:r>
+              <w:rPr>
+                <w:noProof/>
+                <w:webHidden/>
+              </w:rPr>
+              <w:tab/>
+            </w:r>
+            <w:r>
+              <w:rPr>
+                <w:noProof/>
+                <w:webHidden/>
+              </w:rPr>
+              <w:fldChar w:fldCharType="begin"/>
+            </w:r>
+            <w:r>
+              <w:rPr>
+                <w:noProof/>
+                <w:webHidden/>
+              </w:rPr>
+              <w:instrText xml:space="preserve"> PAGEREF _Toc47707309 \h </w:instrText>
+            </w:r>
+            <w:r>
+              <w:rPr>
+                <w:noProof/>
+                <w:webHidden/>
+              </w:rPr>
+            </w:r>
+            <w:r>
+              <w:rPr>
+                <w:noProof/>
+                <w:webHidden/>
+              </w:rPr>
+              <w:fldChar w:fldCharType="separate"/>
+            </w:r>
+            <w:r>
+              <w:rPr>
+                <w:noProof/>
+                <w:webHidden/>
+              </w:rPr>
+              <w:t>12</w:t>
+            </w:r>
+            <w:r>
+              <w:rPr>
+                <w:noProof/>
+                <w:webHidden/>
+              </w:rPr>
+              <w:fldChar w:fldCharType="end"/>
+            </w:r>
+          </w:hyperlink>
+        </w:p>
+        <w:p>
+          <w:pPr>
+            <w:pStyle w:val="TDC2"/>
+            <w:tabs>
+              <w:tab w:val="right" w:leader="dot" w:pos="8828"/>
+            </w:tabs>
+            <w:rPr>
+              <w:rFonts w:asciiTheme="minorHAnsi" w:eastAsiaTheme="minorEastAsia" w:hAnsiTheme="minorHAnsi"/>
+              <w:noProof/>
+              <w:sz w:val="22"/>
+              <w:lang w:eastAsia="es-MX"/>
+            </w:rPr>
+          </w:pPr>
+          <w:hyperlink w:anchor="_Toc47707310" w:history="1">
+            <w:r>
+              <w:rPr>
+                <w:rStyle w:val="Hipervnculo"/>
+                <w:noProof/>
+              </w:rPr>
+              <w:t>INTERFACES</w:t>
+            </w:r>
+            <w:r>
+              <w:rPr>
+                <w:noProof/>
+                <w:webHidden/>
+              </w:rPr>
+              <w:tab/>
+            </w:r>
+            <w:r>
+              <w:rPr>
+                <w:noProof/>
+                <w:webHidden/>
+              </w:rPr>
+              <w:fldChar w:fldCharType="begin"/>
+            </w:r>
+            <w:r>
+              <w:rPr>
+                <w:noProof/>
+                <w:webHidden/>
+              </w:rPr>
+              <w:instrText xml:space="preserve"> PAGEREF _Toc47707310 \h </w:instrText>
+            </w:r>
+            <w:r>
+              <w:rPr>
+                <w:noProof/>
+                <w:webHidden/>
+              </w:rPr>
+            </w:r>
+            <w:r>
+              <w:rPr>
+                <w:noProof/>
+                <w:webHidden/>
+              </w:rPr>
+              <w:fldChar w:fldCharType="separate"/>
+            </w:r>
+            <w:r>
+              <w:rPr>
+                <w:noProof/>
+                <w:webHidden/>
+              </w:rPr>
+              <w:t>13</w:t>
+            </w:r>
+            <w:r>
+              <w:rPr>
+                <w:noProof/>
+                <w:webHidden/>
+              </w:rPr>
+              <w:fldChar w:fldCharType="end"/>
+            </w:r>
+          </w:hyperlink>
+        </w:p>
+        <w:p>
+          <w:pPr>
+            <w:pStyle w:val="TDC2"/>
+            <w:tabs>
+              <w:tab w:val="right" w:leader="dot" w:pos="8828"/>
+            </w:tabs>
+            <w:rPr>
+              <w:rFonts w:asciiTheme="minorHAnsi" w:eastAsiaTheme="minorEastAsia" w:hAnsiTheme="minorHAnsi"/>
+              <w:noProof/>
+              <w:sz w:val="22"/>
+              <w:lang w:eastAsia="es-MX"/>
+            </w:rPr>
+          </w:pPr>
+          <w:hyperlink w:anchor="_Toc47707311" w:history="1">
+            <w:r>
+              <w:rPr>
+                <w:rStyle w:val="Hipervnculo"/>
+                <w:noProof/>
+              </w:rPr>
+              <w:t>CÓDIGOS:</w:t>
+            </w:r>
+            <w:r>
+              <w:rPr>
+                <w:noProof/>
+                <w:webHidden/>
+              </w:rPr>
+              <w:tab/>
+            </w:r>
+            <w:r>
+              <w:rPr>
+                <w:noProof/>
+                <w:webHidden/>
+              </w:rPr>
+              <w:fldChar w:fldCharType="begin"/>
+            </w:r>
+            <w:r>
+              <w:rPr>
+                <w:noProof/>
+                <w:webHidden/>
+              </w:rPr>
+              <w:instrText xml:space="preserve"> PAGEREF _Toc47707311 \h </w:instrText>
+            </w:r>
+            <w:r>
+              <w:rPr>
+                <w:noProof/>
+                <w:webHidden/>
+              </w:rPr>
+            </w:r>
+            <w:r>
+              <w:rPr>
+                <w:noProof/>
+                <w:webHidden/>
+              </w:rPr>
+              <w:fldChar w:fldCharType="separate"/>
+            </w:r>
+            <w:r>
+              <w:rPr>
+                <w:noProof/>
+                <w:webHidden/>
+              </w:rPr>
+              <w:t>25</w:t>
+            </w:r>
+            <w:r>
+              <w:rPr>
+                <w:noProof/>
+                <w:webHidden/>
+              </w:rPr>
+              <w:fldChar w:fldCharType="end"/>
+            </w:r>
+          </w:hyperlink>
+        </w:p>
+        <w:p>
+          <w:pPr>
+            <w:pStyle w:val="TDC1"/>
+            <w:tabs>
+              <w:tab w:val="right" w:leader="dot" w:pos="8828"/>
+            </w:tabs>
+            <w:rPr>
+              <w:rFonts w:asciiTheme="minorHAnsi" w:eastAsiaTheme="minorEastAsia" w:hAnsiTheme="minorHAnsi"/>
+              <w:noProof/>
+              <w:sz w:val="22"/>
+              <w:lang w:eastAsia="es-MX"/>
+            </w:rPr>
+          </w:pPr>
+          <w:hyperlink w:anchor="_Toc47707312" w:history="1">
+            <w:r>
+              <w:rPr>
+                <w:rStyle w:val="Hipervnculo"/>
+                <w:noProof/>
+                <w:lang w:val="es-ES"/>
+              </w:rPr>
+              <w:t>REFERENCIAS</w:t>
+            </w:r>
+            <w:r>
+              <w:rPr>
+                <w:noProof/>
+                <w:webHidden/>
+              </w:rPr>
+              <w:tab/>
+            </w:r>
+            <w:r>
+              <w:rPr>
+                <w:noProof/>
+                <w:webHidden/>
+              </w:rPr>
+              <w:fldChar w:fldCharType="begin"/>
+            </w:r>
+            <w:r>
+              <w:rPr>
+                <w:noProof/>
+                <w:webHidden/>
+              </w:rPr>
+              <w:instrText xml:space="preserve"> PAGEREF _Toc47707312 \h </w:instrText>
+            </w:r>
+            <w:r>
+              <w:rPr>
+                <w:noProof/>
+                <w:webHidden/>
+              </w:rPr>
+            </w:r>
+            <w:r>
+              <w:rPr>
+                <w:noProof/>
+                <w:webHidden/>
+              </w:rPr>
+              <w:fldChar w:fldCharType="separate"/>
+            </w:r>
+            <w:r>
+              <w:rPr>
+                <w:noProof/>
+                <w:webHidden/>
+              </w:rPr>
+              <w:t>30</w:t>
+            </w:r>
+            <w:r>
+              <w:rPr>
+                <w:noProof/>
+                <w:webHidden/>
+              </w:rPr>
+              <w:fldChar w:fldCharType="end"/>
+            </w:r>
+          </w:hyperlink>
+        </w:p>
+        <w:p>
           <w:r>
             <w:rPr>
               <w:b/>
@@ -1259,10 +2762,12 @@
         <w:pStyle w:val="Ttulo1"/>
         <w:spacing w:line="360" w:lineRule="auto"/>
       </w:pPr>
+      <w:bookmarkStart w:id="1" w:name="_Toc47707292"/>
       <w:r>
         <w:lastRenderedPageBreak/>
         <w:t>INTRODUCCIÓN</w:t>
       </w:r>
+      <w:bookmarkEnd w:id="1"/>
     </w:p>
     <w:p>
       <w:r>
@@ -1387,6 +2892,7 @@
           <w:shd w:val="clear" w:color="auto" w:fill="FFFFFF"/>
         </w:rPr>
       </w:pPr>
+      <w:bookmarkStart w:id="2" w:name="_Toc47707293"/>
       <w:r>
         <w:rPr>
           <w:shd w:val="clear" w:color="auto" w:fill="FFFFFF"/>
@@ -1394,23 +2900,28 @@
         <w:lastRenderedPageBreak/>
         <w:t>CONTENIDO</w:t>
       </w:r>
+      <w:bookmarkEnd w:id="2"/>
     </w:p>
     <w:p>
       <w:pPr>
         <w:pStyle w:val="Ttulo1"/>
         <w:spacing w:line="360" w:lineRule="auto"/>
       </w:pPr>
+      <w:bookmarkStart w:id="3" w:name="_Toc47707294"/>
       <w:r>
         <w:t>REQUERIMIENTOS</w:t>
       </w:r>
+      <w:bookmarkEnd w:id="3"/>
     </w:p>
     <w:p>
       <w:pPr>
         <w:pStyle w:val="Ttulo2"/>
       </w:pPr>
+      <w:bookmarkStart w:id="4" w:name="_Toc47707295"/>
       <w:r>
         <w:t>REQUERIMIENTOS FUNCIONALES</w:t>
       </w:r>
+      <w:bookmarkEnd w:id="4"/>
     </w:p>
     <w:tbl>
       <w:tblPr>
@@ -1636,7 +3147,25 @@
                 <w:color w:val="000000"/>
                 <w:sz w:val="22"/>
               </w:rPr>
-              <w:t>El sistema controlará el acceso mediante un Log In y solo permitirá usuarios autorizados, los cuales para acceder usaran nombre de usuario (nickname) y contraseña.</w:t>
+              <w:t>El sistema controlará el acceso mediante un Log In y solo permitirá usuarios autorizados, los cuales para acceder usaran nombre de usuario (</w:t>
+            </w:r>
+            <w:proofErr w:type="spellStart"/>
+            <w:r>
+              <w:rPr>
+                <w:rFonts w:ascii="Calibri" w:eastAsia="Times New Roman" w:hAnsi="Calibri" w:cs="Calibri"/>
+                <w:color w:val="000000"/>
+                <w:sz w:val="22"/>
+              </w:rPr>
+              <w:t>nickname</w:t>
+            </w:r>
+            <w:proofErr w:type="spellEnd"/>
+            <w:r>
+              <w:rPr>
+                <w:rFonts w:ascii="Calibri" w:eastAsia="Times New Roman" w:hAnsi="Calibri" w:cs="Calibri"/>
+                <w:color w:val="000000"/>
+                <w:sz w:val="22"/>
+              </w:rPr>
+              <w:t>) y contraseña.</w:t>
             </w:r>
           </w:p>
         </w:tc>
@@ -2153,7 +3682,47 @@
                 <w:color w:val="000000"/>
                 <w:sz w:val="22"/>
               </w:rPr>
-              <w:t>El sistema permitirá a todos los usuarios-administradores ver el front end sin cerrar sesión, redirigiendo a este desde el back en al front end o viceversa.</w:t>
+              <w:t xml:space="preserve">El sistema permitirá a todos los usuarios-administradores ver el </w:t>
+            </w:r>
+            <w:proofErr w:type="spellStart"/>
+            <w:r>
+              <w:rPr>
+                <w:rFonts w:ascii="Calibri" w:eastAsia="Times New Roman" w:hAnsi="Calibri" w:cs="Calibri"/>
+                <w:bCs/>
+                <w:color w:val="000000"/>
+                <w:sz w:val="22"/>
+              </w:rPr>
+              <w:t>front</w:t>
+            </w:r>
+            <w:proofErr w:type="spellEnd"/>
+            <w:r>
+              <w:rPr>
+                <w:rFonts w:ascii="Calibri" w:eastAsia="Times New Roman" w:hAnsi="Calibri" w:cs="Calibri"/>
+                <w:bCs/>
+                <w:color w:val="000000"/>
+                <w:sz w:val="22"/>
+              </w:rPr>
+              <w:t xml:space="preserve"> end sin cerrar sesión, redirigiendo a este desde el back en al </w:t>
+            </w:r>
+            <w:proofErr w:type="spellStart"/>
+            <w:r>
+              <w:rPr>
+                <w:rFonts w:ascii="Calibri" w:eastAsia="Times New Roman" w:hAnsi="Calibri" w:cs="Calibri"/>
+                <w:bCs/>
+                <w:color w:val="000000"/>
+                <w:sz w:val="22"/>
+              </w:rPr>
+              <w:t>front</w:t>
+            </w:r>
+            <w:proofErr w:type="spellEnd"/>
+            <w:r>
+              <w:rPr>
+                <w:rFonts w:ascii="Calibri" w:eastAsia="Times New Roman" w:hAnsi="Calibri" w:cs="Calibri"/>
+                <w:bCs/>
+                <w:color w:val="000000"/>
+                <w:sz w:val="22"/>
+              </w:rPr>
+              <w:t xml:space="preserve"> end o viceversa.</w:t>
             </w:r>
           </w:p>
         </w:tc>
@@ -2592,11 +4161,13 @@
       <w:pPr>
         <w:pStyle w:val="Ttulo2"/>
       </w:pPr>
-      <w:bookmarkStart w:id="1" w:name="_Toc43491037"/>
+      <w:bookmarkStart w:id="5" w:name="_Toc43491037"/>
+      <w:bookmarkStart w:id="6" w:name="_Toc47707296"/>
       <w:r>
         <w:t>REQUERIMIENTOS NO FUNCIONALES</w:t>
       </w:r>
-      <w:bookmarkEnd w:id="1"/>
+      <w:bookmarkEnd w:id="5"/>
+      <w:bookmarkEnd w:id="6"/>
     </w:p>
     <w:tbl>
       <w:tblPr>
@@ -2923,7 +4494,25 @@
                 <w:color w:val="000000"/>
                 <w:sz w:val="22"/>
               </w:rPr>
-              <w:t>Los permisos de acceso al sistema podrán ser cambiados solamente por el super administrador</w:t>
+              <w:t xml:space="preserve">Los permisos de acceso al sistema podrán ser cambiados solamente por el </w:t>
+            </w:r>
+            <w:proofErr w:type="spellStart"/>
+            <w:r>
+              <w:rPr>
+                <w:rFonts w:ascii="Calibri" w:eastAsia="Times New Roman" w:hAnsi="Calibri" w:cs="Calibri"/>
+                <w:color w:val="000000"/>
+                <w:sz w:val="22"/>
+              </w:rPr>
+              <w:t>super</w:t>
+            </w:r>
+            <w:proofErr w:type="spellEnd"/>
+            <w:r>
+              <w:rPr>
+                <w:rFonts w:ascii="Calibri" w:eastAsia="Times New Roman" w:hAnsi="Calibri" w:cs="Calibri"/>
+                <w:color w:val="000000"/>
+                <w:sz w:val="22"/>
+              </w:rPr>
+              <w:t xml:space="preserve"> administrador</w:t>
             </w:r>
           </w:p>
         </w:tc>
@@ -3788,40 +5377,150 @@
         <w:pStyle w:val="Ttulo2"/>
         <w:jc w:val="center"/>
       </w:pPr>
+      <w:bookmarkStart w:id="7" w:name="_Toc47707297"/>
       <w:r>
         <w:lastRenderedPageBreak/>
         <w:t>JUSTIFICACIÓN DE LA SELECCIÓN DE LA TECNOLOGÍA WEB A EMPLEAR.</w:t>
       </w:r>
+      <w:bookmarkEnd w:id="7"/>
     </w:p>
     <w:p>
       <w:pPr>
         <w:pStyle w:val="Ttulo2"/>
       </w:pPr>
+      <w:bookmarkStart w:id="8" w:name="_Toc47707298"/>
       <w:r>
         <w:t>Justificación</w:t>
       </w:r>
       <w:r>
         <w:t>:</w:t>
       </w:r>
+      <w:bookmarkEnd w:id="8"/>
     </w:p>
     <w:p>
       <w:pPr>
         <w:pStyle w:val="Ttulo3"/>
       </w:pPr>
-      <w:bookmarkStart w:id="2" w:name="_Toc43491040"/>
+      <w:bookmarkStart w:id="9" w:name="_Toc43491040"/>
+      <w:bookmarkStart w:id="10" w:name="_Toc47707299"/>
       <w:r>
         <w:t>Framework</w:t>
       </w:r>
-      <w:bookmarkEnd w:id="2"/>
-    </w:p>
-    <w:p>
-      <w:r>
-        <w:t>Para este cuatrimestre se acordó desde el inicio de este segundo parcial que se trabajaría con CodeIgniter 4 debido a que es el más nuevo, pero tendríamos algunos problemas de compatibilidad, o estructuración de códigos y si es que manejábamos CodeIgniter 3 ahora será más complicado desacostumbrarse a esa versión; por otro lado, muchos no habíamos usado este framework así que es más fácil aprender ahora esta nueva versión.</w:t>
-      </w:r>
-    </w:p>
-    <w:p>
-      <w:r>
-        <w:t>También se está utilizando CodeIgniter debido a que aproximada mente desde el 2007 hasta el 2014 fue de los frameworks más utilizado, después Laravel le dio más aumento de uso desde el 2015; no utilizamos Laravel debido a que la instalación se hace mediante Composer, no es tan fácil como CodeIgniter, Laravel está pensado para las últimas versiones de PHP y solo soporta a partir del 5.4 al contrario de CodeIgniter y por último la curva de aprendizaje en esta pandemia es más rápida en CodeIgniter que de Laravel.</w:t>
+      <w:bookmarkEnd w:id="9"/>
+      <w:bookmarkEnd w:id="10"/>
+    </w:p>
+    <w:p>
+      <w:r>
+        <w:t xml:space="preserve">Para este cuatrimestre se acordó desde el inicio de este segundo parcial que se trabajaría con </w:t>
+      </w:r>
+      <w:proofErr w:type="spellStart"/>
+      <w:r>
+        <w:t>CodeIgniter</w:t>
+      </w:r>
+      <w:proofErr w:type="spellEnd"/>
+      <w:r>
+        <w:t xml:space="preserve"> 4 debido a que es el más nuevo, pero tendríamos algunos problemas de compatibilidad, o estructuración de códigos y si es que manejábamos </w:t>
+      </w:r>
+      <w:proofErr w:type="spellStart"/>
+      <w:r>
+        <w:t>CodeIgniter</w:t>
+      </w:r>
+      <w:proofErr w:type="spellEnd"/>
+      <w:r>
+        <w:t xml:space="preserve"> 3 ahora será más complicado desacostumbrarse a esa versión; por otro lado, muchos no habíamos usado este </w:t>
+      </w:r>
+      <w:proofErr w:type="spellStart"/>
+      <w:r>
+        <w:t>framework</w:t>
+      </w:r>
+      <w:proofErr w:type="spellEnd"/>
+      <w:r>
+        <w:t xml:space="preserve"> así que es más fácil aprender ahora esta nueva versión.</w:t>
+      </w:r>
+    </w:p>
+    <w:p>
+      <w:r>
+        <w:t xml:space="preserve">También se está utilizando </w:t>
+      </w:r>
+      <w:proofErr w:type="spellStart"/>
+      <w:r>
+        <w:t>CodeIgniter</w:t>
+      </w:r>
+      <w:proofErr w:type="spellEnd"/>
+      <w:r>
+        <w:t xml:space="preserve"> debido a que aproximada mente desde el 2007 hasta el 2014 fue de los </w:t>
+      </w:r>
+      <w:proofErr w:type="spellStart"/>
+      <w:r>
+        <w:t>frameworks</w:t>
+      </w:r>
+      <w:proofErr w:type="spellEnd"/>
+      <w:r>
+        <w:t xml:space="preserve"> más utilizado, después </w:t>
+      </w:r>
+      <w:proofErr w:type="spellStart"/>
+      <w:r>
+        <w:t>Laravel</w:t>
+      </w:r>
+      <w:proofErr w:type="spellEnd"/>
+      <w:r>
+        <w:t xml:space="preserve"> le dio más aumento de uso desde el 2015; no utilizamos </w:t>
+      </w:r>
+      <w:proofErr w:type="spellStart"/>
+      <w:r>
+        <w:t>Laravel</w:t>
+      </w:r>
+      <w:proofErr w:type="spellEnd"/>
+      <w:r>
+        <w:t xml:space="preserve"> debido a que la instalación se hace mediante </w:t>
+      </w:r>
+      <w:proofErr w:type="spellStart"/>
+      <w:r>
+        <w:t>Composer</w:t>
+      </w:r>
+      <w:proofErr w:type="spellEnd"/>
+      <w:r>
+        <w:t xml:space="preserve">, no es tan fácil como </w:t>
+      </w:r>
+      <w:proofErr w:type="spellStart"/>
+      <w:r>
+        <w:t>CodeIgniter</w:t>
+      </w:r>
+      <w:proofErr w:type="spellEnd"/>
+      <w:r>
+        <w:t xml:space="preserve">, </w:t>
+      </w:r>
+      <w:proofErr w:type="spellStart"/>
+      <w:r>
+        <w:t>Laravel</w:t>
+      </w:r>
+      <w:proofErr w:type="spellEnd"/>
+      <w:r>
+        <w:t xml:space="preserve"> está pensado para las últimas versiones de PHP y solo soporta a partir del 5.4 al contrario de </w:t>
+      </w:r>
+      <w:proofErr w:type="spellStart"/>
+      <w:r>
+        <w:t>CodeIgniter</w:t>
+      </w:r>
+      <w:proofErr w:type="spellEnd"/>
+      <w:r>
+        <w:t xml:space="preserve"> y por último la curva de aprendizaje en esta pandemia es más rápida en </w:t>
+      </w:r>
+      <w:proofErr w:type="spellStart"/>
+      <w:r>
+        <w:t>CodeIgniter</w:t>
+      </w:r>
+      <w:proofErr w:type="spellEnd"/>
+      <w:r>
+        <w:t xml:space="preserve"> que de </w:t>
+      </w:r>
+      <w:proofErr w:type="spellStart"/>
+      <w:r>
+        <w:t>Laravel</w:t>
+      </w:r>
+      <w:proofErr w:type="spellEnd"/>
+      <w:r>
+        <w:t>.</w:t>
       </w:r>
     </w:p>
     <w:p>
@@ -3836,7 +5535,23 @@
           <w:b/>
           <w:bCs/>
         </w:rPr>
-        <w:t>Las ventajas de utilizar CodeIgniter son;</w:t>
+        <w:t xml:space="preserve">Las ventajas de utilizar </w:t>
+      </w:r>
+      <w:proofErr w:type="spellStart"/>
+      <w:r>
+        <w:rPr>
+          <w:b/>
+          <w:bCs/>
+        </w:rPr>
+        <w:t>CodeIgniter</w:t>
+      </w:r>
+      <w:proofErr w:type="spellEnd"/>
+      <w:r>
+        <w:rPr>
+          <w:b/>
+          <w:bCs/>
+        </w:rPr>
+        <w:t xml:space="preserve"> son;</w:t>
       </w:r>
     </w:p>
     <w:p>
@@ -3848,7 +5563,15 @@
         </w:numPr>
       </w:pPr>
       <w:r>
-        <w:t>Las páginas se procesan muy rápido, el núcleo de CodeIgniter es bastante ligero.</w:t>
+        <w:t xml:space="preserve">Las páginas se procesan muy rápido, el núcleo de </w:t>
+      </w:r>
+      <w:proofErr w:type="spellStart"/>
+      <w:r>
+        <w:t>CodeIgniter</w:t>
+      </w:r>
+      <w:proofErr w:type="spellEnd"/>
+      <w:r>
+        <w:t xml:space="preserve"> es bastante ligero.</w:t>
       </w:r>
     </w:p>
     <w:p>
@@ -3908,7 +5631,15 @@
         </w:numPr>
       </w:pPr>
       <w:r>
-        <w:t>Acceso a librerías públicas y clases. Entre otras, hay librerías para el login, paginado, calendarios, fechas…</w:t>
+        <w:t xml:space="preserve">Acceso a librerías públicas y clases. Entre otras, hay librerías para el </w:t>
+      </w:r>
+      <w:proofErr w:type="spellStart"/>
+      <w:r>
+        <w:t>login</w:t>
+      </w:r>
+      <w:proofErr w:type="spellEnd"/>
+      <w:r>
+        <w:t>, paginado, calendarios, fechas…</w:t>
       </w:r>
     </w:p>
     <w:p>
@@ -3931,8 +5662,21 @@
           <w:numId w:val="1"/>
         </w:numPr>
       </w:pPr>
-      <w:r>
-        <w:t>CodeIgniter es bastante menos rígido que otros frameworks. Define una manera de trabajar, pero podemos seguirla o no.</w:t>
+      <w:proofErr w:type="spellStart"/>
+      <w:r>
+        <w:t>CodeIgniter</w:t>
+      </w:r>
+      <w:proofErr w:type="spellEnd"/>
+      <w:r>
+        <w:t xml:space="preserve"> es bastante menos rígido que otros </w:t>
+      </w:r>
+      <w:proofErr w:type="spellStart"/>
+      <w:r>
+        <w:t>frameworks</w:t>
+      </w:r>
+      <w:proofErr w:type="spellEnd"/>
+      <w:r>
+        <w:t>. Define una manera de trabajar, pero podemos seguirla o no.</w:t>
       </w:r>
     </w:p>
     <w:p>
@@ -3945,7 +5689,15 @@
       </w:pPr>
       <w:r>
         <w:lastRenderedPageBreak/>
-        <w:t>Soporta versiones antiguas de PHP+MySQL lo que hace que funcione prácticamente en cualquier servidor.</w:t>
+        <w:t xml:space="preserve">Soporta versiones antiguas de </w:t>
+      </w:r>
+      <w:proofErr w:type="spellStart"/>
+      <w:r>
+        <w:t>PHP+MySQL</w:t>
+      </w:r>
+      <w:proofErr w:type="spellEnd"/>
+      <w:r>
+        <w:t xml:space="preserve"> lo que hace que funcione prácticamente en cualquier servidor.</w:t>
       </w:r>
     </w:p>
     <w:p>
@@ -3957,7 +5709,15 @@
         </w:numPr>
       </w:pPr>
       <w:r>
-        <w:t>Es de Código abierto u open source.</w:t>
+        <w:t xml:space="preserve">Es de Código abierto u open </w:t>
+      </w:r>
+      <w:proofErr w:type="spellStart"/>
+      <w:r>
+        <w:t>source</w:t>
+      </w:r>
+      <w:proofErr w:type="spellEnd"/>
+      <w:r>
+        <w:t>.</w:t>
       </w:r>
     </w:p>
     <w:p>
@@ -3968,8 +5728,13 @@
           <w:numId w:val="1"/>
         </w:numPr>
       </w:pPr>
-      <w:r>
-        <w:t>CodeIgniter usa una versión modificada del Patrón de Base de Datos Active Record. Este patrón permite obtener, insertar y actualizar información en tu base de datos con mínima codificación. Permite consultas más seguras, ya que los valores son escapadas automáticamente por el sistema.</w:t>
+      <w:proofErr w:type="spellStart"/>
+      <w:r>
+        <w:t>CodeIgniter</w:t>
+      </w:r>
+      <w:proofErr w:type="spellEnd"/>
+      <w:r>
+        <w:t xml:space="preserve"> usa una versión modificada del Patrón de Base de Datos Active Record. Este patrón permite obtener, insertar y actualizar información en tu base de datos con mínima codificación. Permite consultas más seguras, ya que los valores son escapadas automáticamente por el sistema.</w:t>
       </w:r>
     </w:p>
     <w:p>
@@ -3992,14 +5757,28 @@
           <w:numId w:val="1"/>
         </w:numPr>
       </w:pPr>
-      <w:r>
-        <w:t>CodeIgniter cuenta con mayor rendimiento que Laravel, en versiones anteriores de PHP a la 7.0.</w:t>
+      <w:proofErr w:type="spellStart"/>
+      <w:r>
+        <w:t>CodeIgniter</w:t>
+      </w:r>
+      <w:proofErr w:type="spellEnd"/>
+      <w:r>
+        <w:t xml:space="preserve"> cuenta con mayor rendimiento que </w:t>
+      </w:r>
+      <w:proofErr w:type="spellStart"/>
+      <w:r>
+        <w:t>Laravel</w:t>
+      </w:r>
+      <w:proofErr w:type="spellEnd"/>
+      <w:r>
+        <w:t>, en versiones anteriores de PHP a la 7.0.</w:t>
       </w:r>
       <w:sdt>
         <w:sdtPr>
           <w:id w:val="-208037703"/>
           <w:citation/>
         </w:sdtPr>
+        <w:sdtEndPr/>
         <w:sdtContent>
           <w:r>
             <w:fldChar w:fldCharType="begin"/>
@@ -4035,7 +5814,23 @@
           <w:b/>
           <w:bCs/>
         </w:rPr>
-        <w:t>Desventajas de utilizar CodeIgniter:</w:t>
+        <w:t xml:space="preserve">Desventajas de utilizar </w:t>
+      </w:r>
+      <w:proofErr w:type="spellStart"/>
+      <w:r>
+        <w:rPr>
+          <w:b/>
+          <w:bCs/>
+        </w:rPr>
+        <w:t>CodeIgniter</w:t>
+      </w:r>
+      <w:proofErr w:type="spellEnd"/>
+      <w:r>
+        <w:rPr>
+          <w:b/>
+          <w:bCs/>
+        </w:rPr>
+        <w:t>:</w:t>
       </w:r>
     </w:p>
     <w:p>
@@ -4084,6 +5879,7 @@
           <w:id w:val="1344272698"/>
           <w:citation/>
         </w:sdtPr>
+        <w:sdtEndPr/>
         <w:sdtContent>
           <w:r>
             <w:fldChar w:fldCharType="begin"/>
@@ -4110,11 +5906,13 @@
       <w:pPr>
         <w:pStyle w:val="Ttulo3"/>
       </w:pPr>
-      <w:bookmarkStart w:id="3" w:name="_Toc43491041"/>
+      <w:bookmarkStart w:id="11" w:name="_Toc43491041"/>
+      <w:bookmarkStart w:id="12" w:name="_Toc47707300"/>
       <w:r>
         <w:t>Servidor</w:t>
       </w:r>
-      <w:bookmarkEnd w:id="3"/>
+      <w:bookmarkEnd w:id="11"/>
+      <w:bookmarkEnd w:id="12"/>
     </w:p>
     <w:p>
       <w:r>
@@ -4134,53 +5932,107 @@
         <w:t>IIS Server</w:t>
       </w:r>
       <w:r>
-        <w:t xml:space="preserve"> y Tomcat Server; apache es gratuito a comparación de los otros 2 mencionados y tiene un grande nivel contra la vulnerabilidad.</w:t>
+        <w:t xml:space="preserve"> y </w:t>
+      </w:r>
+      <w:proofErr w:type="spellStart"/>
+      <w:r>
+        <w:t>Tomcat</w:t>
+      </w:r>
+      <w:proofErr w:type="spellEnd"/>
+      <w:r>
+        <w:t xml:space="preserve"> Server; apache es gratuito a comparación de los otros 2 mencionados y tiene un grande nivel contra la vulnerabilidad.</w:t>
       </w:r>
     </w:p>
     <w:p>
       <w:pPr>
         <w:pStyle w:val="Ttulo3"/>
       </w:pPr>
-      <w:bookmarkStart w:id="4" w:name="_Toc43491042"/>
+      <w:bookmarkStart w:id="13" w:name="_Toc43491042"/>
+      <w:bookmarkStart w:id="14" w:name="_Toc47707301"/>
       <w:r>
         <w:lastRenderedPageBreak/>
         <w:t>Lenguaje de programación</w:t>
       </w:r>
-      <w:bookmarkEnd w:id="4"/>
-    </w:p>
-    <w:p>
-      <w:r>
-        <w:t>Pues al usar el framework CodeIgniter sabemos que está basado al Modelo-Vista-Controlador y que es muy eficaz debido a su lenguaje de programación que es PHP más aparte de que es un lenguaje totalmente libre y abierto con mayor usabilidad en el mundo y este código se ejecuta del lado del servidor y los resultados se muestran en el navegador que se muestra como HTML; comparándolo con ASP este lenguaje es de Microsoft pero no es código abierto, no es fácil leer e interpretar lo que se desea programar al igual que JSP es difícil y complejo; por eso decidimos que PHP es nuestra mejor opción por cuestión de tiempo y de manejo.</w:t>
+      <w:bookmarkEnd w:id="13"/>
+      <w:bookmarkEnd w:id="14"/>
+    </w:p>
+    <w:p>
+      <w:r>
+        <w:t xml:space="preserve">Pues al usar el </w:t>
+      </w:r>
+      <w:proofErr w:type="spellStart"/>
+      <w:r>
+        <w:t>framework</w:t>
+      </w:r>
+      <w:proofErr w:type="spellEnd"/>
+      <w:r>
+        <w:t xml:space="preserve"> </w:t>
+      </w:r>
+      <w:proofErr w:type="spellStart"/>
+      <w:r>
+        <w:t>CodeIgniter</w:t>
+      </w:r>
+      <w:proofErr w:type="spellEnd"/>
+      <w:r>
+        <w:t xml:space="preserve"> sabemos que está basado al Modelo-Vista-Controlador y que es muy eficaz debido a su lenguaje de programación que es PHP más aparte de que es un lenguaje totalmente libre y abierto con mayor usabilidad en el mundo y este código se ejecuta del lado del servidor y los resultados se muestran en el navegador que se muestra como HTML; comparándolo con ASP este lenguaje es de Microsoft pero no es código abierto, no es fácil leer e interpretar lo que se desea programar al igual que JSP es difícil y complejo; por eso decidimos que PHP es nuestra mejor opción por cuestión de tiempo y de manejo.</w:t>
       </w:r>
     </w:p>
     <w:p>
       <w:pPr>
         <w:pStyle w:val="Ttulo3"/>
       </w:pPr>
-      <w:bookmarkStart w:id="5" w:name="_Toc43491043"/>
+      <w:bookmarkStart w:id="15" w:name="_Toc43491043"/>
+      <w:bookmarkStart w:id="16" w:name="_Toc47707302"/>
       <w:r>
         <w:t>SGBD</w:t>
       </w:r>
-      <w:bookmarkEnd w:id="5"/>
-    </w:p>
-    <w:p>
-      <w:r>
-        <w:t>Para las bases de datos se manejara MySQL debido a que es muy rápido a la lectura y escritura; nos archiva datos en tablas separadas, es más flexible, contiene licencia GPL ya que es de uso libre y gratuito y más del 98% de los sistemas operativos actuales lo soportan; son grandes ventajas contra  MS SQL server ya que su primer punto por el cual no lo usamos es porque es de paga al ser de Microsoft; y con el bajo presupuesto que se tiene al inicio de los proyectos no es tan viable.</w:t>
+      <w:bookmarkEnd w:id="15"/>
+      <w:bookmarkEnd w:id="16"/>
+    </w:p>
+    <w:p>
+      <w:r>
+        <w:t xml:space="preserve">Para las bases de datos se manejara </w:t>
+      </w:r>
+      <w:proofErr w:type="spellStart"/>
+      <w:r>
+        <w:t>MySQL</w:t>
+      </w:r>
+      <w:proofErr w:type="spellEnd"/>
+      <w:r>
+        <w:t xml:space="preserve"> debido a que es muy rápido a la lectura y escritura; nos archiva datos en tablas separadas, es más flexible, contiene licencia GPL ya que es de uso libre y gratuito y más del 98% de los sistemas operativos actuales lo soportan; son grandes ventajas contra  MS SQL server ya que su primer punto por el cual no lo usamos es porque es de paga al ser de Microsoft; y con el bajo presupuesto que se tiene al inicio de los proyectos no es tan viable.</w:t>
       </w:r>
     </w:p>
     <w:p>
       <w:pPr>
         <w:pStyle w:val="Ttulo3"/>
       </w:pPr>
-      <w:bookmarkStart w:id="6" w:name="_Toc43491044"/>
+      <w:bookmarkStart w:id="17" w:name="_Toc43491044"/>
+      <w:bookmarkStart w:id="18" w:name="_Toc47707303"/>
       <w:r>
         <w:t>Hosting</w:t>
       </w:r>
-      <w:bookmarkEnd w:id="6"/>
-    </w:p>
-    <w:p>
-      <w:r>
-        <w:t>Para que el sitio web se pueda manejar en internet se tomara la opción de subirlo a un hosting gratuito llamado 000webhost, las razones del por qué lo elegimos principalmente fue que no tiene costo mucho menos anuncios molestos, pero también es compatible con PHP, MtSQL y algo más que hemos manejado es un Cpanel.</w:t>
+      <w:bookmarkEnd w:id="17"/>
+      <w:bookmarkEnd w:id="18"/>
+    </w:p>
+    <w:p>
+      <w:r>
+        <w:t xml:space="preserve">Para que el sitio web se pueda manejar en internet se tomara la opción de subirlo a un hosting gratuito llamado 000webhost, las razones del por qué lo elegimos principalmente fue que no tiene costo mucho menos anuncios molestos, pero también es compatible con PHP, </w:t>
+      </w:r>
+      <w:proofErr w:type="spellStart"/>
+      <w:r>
+        <w:t>MtSQL</w:t>
+      </w:r>
+      <w:proofErr w:type="spellEnd"/>
+      <w:r>
+        <w:t xml:space="preserve"> y algo más que hemos manejado es un </w:t>
+      </w:r>
+      <w:proofErr w:type="spellStart"/>
+      <w:r>
+        <w:t>Cpanel</w:t>
+      </w:r>
+      <w:proofErr w:type="spellEnd"/>
+      <w:r>
+        <w:t>.</w:t>
       </w:r>
     </w:p>
     <w:p>
@@ -4190,7 +6042,15 @@
     </w:p>
     <w:p>
       <w:r>
-        <w:t>Se ha comparado con LucusHost nos da menos almacenamiento, entre otras cosas que por ser de gratuito no podemos pedir mucho.</w:t>
+        <w:t xml:space="preserve">Se ha comparado con </w:t>
+      </w:r>
+      <w:proofErr w:type="spellStart"/>
+      <w:r>
+        <w:t>LucusHost</w:t>
+      </w:r>
+      <w:proofErr w:type="spellEnd"/>
+      <w:r>
+        <w:t xml:space="preserve"> nos da menos almacenamiento, entre otras cosas que por ser de gratuito no podemos pedir mucho.</w:t>
       </w:r>
     </w:p>
     <w:p/>
@@ -4219,12 +6079,14 @@
         <w:lastRenderedPageBreak/>
         <w:t xml:space="preserve"> </w:t>
       </w:r>
+      <w:bookmarkStart w:id="19" w:name="_Toc47707304"/>
       <w:r>
         <w:rPr>
           <w:shd w:val="clear" w:color="auto" w:fill="FFFFFF"/>
         </w:rPr>
         <w:t>Alcances:</w:t>
       </w:r>
+      <w:bookmarkEnd w:id="19"/>
     </w:p>
     <w:p>
       <w:r>
@@ -4242,7 +6104,15 @@
         <w:spacing w:after="0"/>
       </w:pPr>
       <w:r>
-        <w:t>Con la aplicación se pretende que el plantel IECA Tarandacuao logre obtener la información pertinente, de forma oportuna, rápida y actual de cada una de las personas que quieran ingresar a uno de los cursos que estén próximos a impartirse durante esa temporada, o contactar al Instituto de Capacitación para pedir informes o hacer una petición de inscripción al curso de su agrado; además, se gestionarán dichos cursos, los grupos y al instructor a cargo de llevarlo a cabo.</w:t>
+        <w:t xml:space="preserve">Con la aplicación se pretende que el plantel IECA </w:t>
+      </w:r>
+      <w:proofErr w:type="spellStart"/>
+      <w:r>
+        <w:t>Tarandacuao</w:t>
+      </w:r>
+      <w:proofErr w:type="spellEnd"/>
+      <w:r>
+        <w:t xml:space="preserve"> logre obtener la información pertinente, de forma oportuna, rápida y actual de cada una de las personas que quieran ingresar a uno de los cursos que estén próximos a impartirse durante esa temporada, o contactar al Instituto de Capacitación para pedir informes o hacer una petición de inscripción al curso de su agrado; además, se gestionarán dichos cursos, los grupos y al instructor a cargo de llevarlo a cabo.</w:t>
       </w:r>
     </w:p>
     <w:p>
@@ -4370,7 +6240,15 @@
         <w:ind w:left="709"/>
       </w:pPr>
       <w:r>
-        <w:t>Los cursos que se imparten solo están reducidos a los promocionados por el plantel IECA Tarandacuao al igual que el uso de esta aplicación.</w:t>
+        <w:t xml:space="preserve">Los cursos que se imparten solo están reducidos a los promocionados por el plantel IECA </w:t>
+      </w:r>
+      <w:proofErr w:type="spellStart"/>
+      <w:r>
+        <w:t>Tarandacuao</w:t>
+      </w:r>
+      <w:proofErr w:type="spellEnd"/>
+      <w:r>
+        <w:t xml:space="preserve"> al igual que el uso de esta aplicación.</w:t>
       </w:r>
     </w:p>
     <w:p/>
@@ -4479,22 +6357,26 @@
         <w:pStyle w:val="Ttulo2"/>
         <w:jc w:val="center"/>
       </w:pPr>
+      <w:bookmarkStart w:id="20" w:name="_Toc47707305"/>
       <w:r>
         <w:t>ESTRUCTURA</w:t>
       </w:r>
       <w:r>
         <w:t xml:space="preserve"> DE LA APLICACIÓN</w:t>
       </w:r>
+      <w:bookmarkEnd w:id="20"/>
     </w:p>
     <w:p>
       <w:pPr>
         <w:pStyle w:val="Ttulo3"/>
       </w:pPr>
-      <w:bookmarkStart w:id="7" w:name="_Toc43491046"/>
+      <w:bookmarkStart w:id="21" w:name="_Toc43491046"/>
+      <w:bookmarkStart w:id="22" w:name="_Toc47707306"/>
       <w:r>
         <w:t>Mapa de navegación</w:t>
       </w:r>
-      <w:bookmarkEnd w:id="7"/>
+      <w:bookmarkEnd w:id="21"/>
+      <w:bookmarkEnd w:id="22"/>
     </w:p>
     <w:p>
       <w:pPr>
@@ -4612,6 +6494,7 @@
           <w:id w:val="-585457286"/>
           <w:citation/>
         </w:sdtPr>
+        <w:sdtEndPr/>
         <w:sdtContent>
           <w:r>
             <w:rPr>
@@ -4694,6 +6577,7 @@
           <w:id w:val="-1006978714"/>
           <w:citation/>
         </w:sdtPr>
+        <w:sdtEndPr/>
         <w:sdtContent>
           <w:r>
             <w:fldChar w:fldCharType="begin"/>
@@ -4732,6 +6616,7 @@
           <w:id w:val="74097813"/>
           <w:citation/>
         </w:sdtPr>
+        <w:sdtEndPr/>
         <w:sdtContent>
           <w:r>
             <w:fldChar w:fldCharType="begin"/>
@@ -4773,6 +6658,7 @@
           <w:id w:val="-2003881859"/>
           <w:citation/>
         </w:sdtPr>
+        <w:sdtEndPr/>
         <w:sdtContent>
           <w:r>
             <w:fldChar w:fldCharType="begin"/>
@@ -4815,20 +6701,24 @@
         <w:pStyle w:val="Ttulo2"/>
         <w:jc w:val="center"/>
       </w:pPr>
+      <w:bookmarkStart w:id="23" w:name="_Toc47707307"/>
       <w:r>
         <w:lastRenderedPageBreak/>
         <w:t>DIAGRAMAS DE LA BASE DE DATOS.</w:t>
       </w:r>
+      <w:bookmarkEnd w:id="23"/>
     </w:p>
     <w:p>
       <w:pPr>
         <w:pStyle w:val="Ttulo3"/>
       </w:pPr>
-      <w:bookmarkStart w:id="8" w:name="_Toc43491049"/>
+      <w:bookmarkStart w:id="24" w:name="_Toc43491049"/>
+      <w:bookmarkStart w:id="25" w:name="_Toc47707308"/>
       <w:r>
         <w:t>Diagrama Entidad-Relación</w:t>
       </w:r>
-      <w:bookmarkEnd w:id="8"/>
+      <w:bookmarkEnd w:id="24"/>
+      <w:bookmarkEnd w:id="25"/>
     </w:p>
     <w:p>
       <w:pPr>
@@ -4905,12 +6795,14 @@
       <w:pPr>
         <w:pStyle w:val="Ttulo3"/>
       </w:pPr>
-      <w:bookmarkStart w:id="9" w:name="_Toc43491050"/>
+      <w:bookmarkStart w:id="26" w:name="_Toc43491050"/>
+      <w:bookmarkStart w:id="27" w:name="_Toc47707309"/>
       <w:r>
         <w:lastRenderedPageBreak/>
         <w:t>Diagrama Relacional:</w:t>
       </w:r>
-      <w:bookmarkEnd w:id="9"/>
+      <w:bookmarkEnd w:id="26"/>
+      <w:bookmarkEnd w:id="27"/>
     </w:p>
     <w:p>
       <w:pPr>
@@ -5000,10 +6892,12 @@
         <w:pStyle w:val="Ttulo2"/>
         <w:jc w:val="center"/>
       </w:pPr>
+      <w:bookmarkStart w:id="28" w:name="_Toc47707310"/>
       <w:r>
         <w:lastRenderedPageBreak/>
         <w:t>INTERFACES</w:t>
       </w:r>
+      <w:bookmarkEnd w:id="28"/>
     </w:p>
     <w:p>
       <w:r>
@@ -5060,10 +6954,7 @@
         <w:jc w:val="center"/>
       </w:pPr>
       <w:r>
-        <w:t xml:space="preserve">Ilustración </w:t>
-      </w:r>
-      <w:r>
-        <w:t>4</w:t>
+        <w:t>Ilustración 4</w:t>
       </w:r>
       <w:r>
         <w:rPr>
@@ -5134,10 +7025,7 @@
         <w:jc w:val="center"/>
       </w:pPr>
       <w:r>
-        <w:t xml:space="preserve">Ilustración </w:t>
-      </w:r>
-      <w:r>
-        <w:t xml:space="preserve">4  </w:t>
+        <w:t xml:space="preserve">Ilustración 4  </w:t>
       </w:r>
       <w:r>
         <w:t>Grupos</w:t>
@@ -5199,10 +7087,7 @@
         <w:jc w:val="center"/>
       </w:pPr>
       <w:r>
-        <w:t xml:space="preserve">Ilustración </w:t>
-      </w:r>
-      <w:r>
-        <w:t>5</w:t>
+        <w:t>Ilustración 5</w:t>
       </w:r>
       <w:r>
         <w:rPr>
@@ -5272,10 +7157,7 @@
         <w:jc w:val="center"/>
       </w:pPr>
       <w:r>
-        <w:t xml:space="preserve">Ilustración </w:t>
-      </w:r>
-      <w:r>
-        <w:t>6</w:t>
+        <w:t>Ilustración 6</w:t>
       </w:r>
       <w:r>
         <w:rPr>
@@ -5346,10 +7228,7 @@
         <w:jc w:val="center"/>
       </w:pPr>
       <w:r>
-        <w:t xml:space="preserve">Ilustración </w:t>
-      </w:r>
-      <w:r>
-        <w:t>7</w:t>
+        <w:t>Ilustración 7</w:t>
       </w:r>
       <w:r>
         <w:rPr>
@@ -5423,10 +7302,7 @@
         <w:jc w:val="center"/>
       </w:pPr>
       <w:r>
-        <w:t xml:space="preserve">Ilustración </w:t>
-      </w:r>
-      <w:r>
-        <w:t>8</w:t>
+        <w:t>Ilustración 8</w:t>
       </w:r>
       <w:r>
         <w:rPr>
@@ -5498,10 +7374,7 @@
         <w:jc w:val="center"/>
       </w:pPr>
       <w:r>
-        <w:t xml:space="preserve">Ilustración </w:t>
-      </w:r>
-      <w:r>
-        <w:t>9</w:t>
+        <w:t>Ilustración 9</w:t>
       </w:r>
       <w:r>
         <w:rPr>
@@ -5575,10 +7448,7 @@
         <w:jc w:val="center"/>
       </w:pPr>
       <w:r>
-        <w:t xml:space="preserve">Ilustración </w:t>
-      </w:r>
-      <w:r>
-        <w:t>10</w:t>
+        <w:t>Ilustración 10</w:t>
       </w:r>
       <w:r>
         <w:rPr>
@@ -5650,10 +7520,7 @@
         <w:jc w:val="center"/>
       </w:pPr>
       <w:r>
-        <w:t xml:space="preserve">Ilustración </w:t>
-      </w:r>
-      <w:r>
-        <w:t>11</w:t>
+        <w:t>Ilustración 11</w:t>
       </w:r>
       <w:r>
         <w:rPr>
@@ -5727,10 +7594,7 @@
         <w:t xml:space="preserve"> </w:t>
       </w:r>
       <w:r>
-        <w:t xml:space="preserve">Ilustración </w:t>
-      </w:r>
-      <w:r>
-        <w:t>12</w:t>
+        <w:t>Ilustración 12</w:t>
       </w:r>
       <w:r>
         <w:rPr>
@@ -6084,14 +7948,7 @@
           <w:i/>
           <w:sz w:val="18"/>
         </w:rPr>
-        <w:t xml:space="preserve"> </w:t>
-      </w:r>
-      <w:r>
-        <w:rPr>
-          <w:i/>
-          <w:sz w:val="18"/>
-        </w:rPr>
-        <w:t xml:space="preserve">Ilustración </w:t>
+        <w:t xml:space="preserve"> Ilustración </w:t>
       </w:r>
       <w:r>
         <w:rPr>
@@ -7271,12 +9128,14 @@
           <w:rStyle w:val="Ttulo2Car"/>
         </w:rPr>
       </w:pPr>
+      <w:bookmarkStart w:id="29" w:name="_Toc47707311"/>
       <w:r>
         <w:rPr>
           <w:rStyle w:val="Ttulo2Car"/>
         </w:rPr>
-        <w:t>Códigos:</w:t>
-      </w:r>
+        <w:t>CÓDIGOS:</w:t>
+      </w:r>
+      <w:bookmarkEnd w:id="29"/>
     </w:p>
     <w:p>
       <w:pPr>
@@ -7285,7 +9144,6 @@
           <w:ilvl w:val="0"/>
           <w:numId w:val="6"/>
         </w:numPr>
-        <w:jc w:val="center"/>
         <w:rPr>
           <w:rStyle w:val="Ttulo2Car"/>
           <w:b w:val="0"/>
@@ -7309,7 +9167,6 @@
           <w:ilvl w:val="0"/>
           <w:numId w:val="6"/>
         </w:numPr>
-        <w:jc w:val="center"/>
         <w:rPr>
           <w:rStyle w:val="Ttulo2Car"/>
           <w:b w:val="0"/>
@@ -7333,7 +9190,6 @@
           <w:ilvl w:val="0"/>
           <w:numId w:val="6"/>
         </w:numPr>
-        <w:jc w:val="center"/>
         <w:rPr>
           <w:rStyle w:val="Ttulo2Car"/>
           <w:b w:val="0"/>
@@ -7426,7 +9282,15 @@
     </w:p>
     <w:p>
       <w:r>
-        <w:t>Llenar la siguiente tabla* de auto y co-evaluación.</w:t>
+        <w:t xml:space="preserve">Llenar la siguiente tabla* de auto y </w:t>
+      </w:r>
+      <w:proofErr w:type="spellStart"/>
+      <w:r>
+        <w:t>co</w:t>
+      </w:r>
+      <w:proofErr w:type="spellEnd"/>
+      <w:r>
+        <w:t>-evaluación.</w:t>
       </w:r>
     </w:p>
     <w:tbl>
@@ -7644,10 +9508,7 @@
               </w:rPr>
             </w:pPr>
             <w:r>
-              <w:t>1.</w:t>
-            </w:r>
-            <w:r>
-              <w:t>Jorge Luis Troncos Camacho</w:t>
+              <w:t>1.Jorge Luis Troncos Camacho</w:t>
             </w:r>
           </w:p>
         </w:tc>
@@ -7793,10 +9654,7 @@
               <w:spacing w:after="0"/>
             </w:pPr>
             <w:r>
-              <w:t>2.</w:t>
-            </w:r>
-            <w:r>
-              <w:t>Miguel Ángel Castillo Ortiz</w:t>
+              <w:t>2.Miguel Ángel Castillo Ortiz</w:t>
             </w:r>
           </w:p>
         </w:tc>
@@ -7942,10 +9800,7 @@
               <w:spacing w:after="0"/>
             </w:pPr>
             <w:r>
-              <w:t>3.</w:t>
-            </w:r>
-            <w:r>
-              <w:t>Antonio Tapia Montero</w:t>
+              <w:t>3.Antonio Tapia Montero</w:t>
             </w:r>
           </w:p>
         </w:tc>
@@ -8091,10 +9946,7 @@
               <w:spacing w:after="0"/>
             </w:pPr>
             <w:r>
-              <w:t>4.</w:t>
-            </w:r>
-            <w:r>
-              <w:t>Aron Pedro Hernández Jacobo</w:t>
+              <w:t>4.Aron Pedro Hernández Jacobo</w:t>
             </w:r>
           </w:p>
         </w:tc>
@@ -9146,14 +10998,7 @@
                 <w:i/>
                 <w:sz w:val="18"/>
               </w:rPr>
-              <w:t>22</w:t>
-            </w:r>
-            <w:r>
-              <w:rPr>
-                <w:i/>
-                <w:sz w:val="18"/>
-              </w:rPr>
-              <w:t>/07/2020</w:t>
+              <w:t>22/07/2020</w:t>
             </w:r>
           </w:p>
         </w:tc>
@@ -9315,14 +11160,7 @@
                 <w:i/>
                 <w:sz w:val="18"/>
               </w:rPr>
-              <w:t>24</w:t>
-            </w:r>
-            <w:r>
-              <w:rPr>
-                <w:i/>
-                <w:sz w:val="18"/>
-              </w:rPr>
-              <w:t>/07/2020</w:t>
+              <w:t>24/07/2020</w:t>
             </w:r>
           </w:p>
         </w:tc>
@@ -9364,14 +11202,7 @@
                 <w:i/>
                 <w:sz w:val="18"/>
               </w:rPr>
-              <w:t>22</w:t>
-            </w:r>
-            <w:r>
-              <w:rPr>
-                <w:i/>
-                <w:sz w:val="18"/>
-              </w:rPr>
-              <w:t>/07/2020</w:t>
+              <w:t>22/07/2020</w:t>
             </w:r>
           </w:p>
         </w:tc>
@@ -9495,14 +11326,7 @@
                 <w:i/>
                 <w:sz w:val="18"/>
               </w:rPr>
-              <w:t>26</w:t>
-            </w:r>
-            <w:r>
-              <w:rPr>
-                <w:i/>
-                <w:sz w:val="18"/>
-              </w:rPr>
-              <w:t>/07/2020</w:t>
+              <w:t>26/07/2020</w:t>
             </w:r>
           </w:p>
         </w:tc>
@@ -9650,14 +11474,7 @@
                 <w:i/>
                 <w:sz w:val="18"/>
               </w:rPr>
-              <w:t>27</w:t>
-            </w:r>
-            <w:r>
-              <w:rPr>
-                <w:i/>
-                <w:sz w:val="18"/>
-              </w:rPr>
-              <w:t>/07/2020</w:t>
+              <w:t>27/07/2020</w:t>
             </w:r>
           </w:p>
         </w:tc>
@@ -9678,14 +11495,7 @@
                 <w:i/>
                 <w:sz w:val="18"/>
               </w:rPr>
-              <w:t>28</w:t>
-            </w:r>
-            <w:r>
-              <w:rPr>
-                <w:i/>
-                <w:sz w:val="18"/>
-              </w:rPr>
-              <w:t>/07/2020</w:t>
+              <w:t>28/07/2020</w:t>
             </w:r>
           </w:p>
         </w:tc>
@@ -9706,14 +11516,7 @@
                 <w:i/>
                 <w:sz w:val="18"/>
               </w:rPr>
-              <w:t>27</w:t>
-            </w:r>
-            <w:r>
-              <w:rPr>
-                <w:i/>
-                <w:sz w:val="18"/>
-              </w:rPr>
-              <w:t>/07/2020</w:t>
+              <w:t>27/07/2020</w:t>
             </w:r>
           </w:p>
         </w:tc>
@@ -9840,14 +11643,7 @@
                 <w:i/>
                 <w:sz w:val="18"/>
               </w:rPr>
-              <w:t>19</w:t>
-            </w:r>
-            <w:r>
-              <w:rPr>
-                <w:i/>
-                <w:sz w:val="18"/>
-              </w:rPr>
-              <w:t>/07/2020</w:t>
+              <w:t>19/07/2020</w:t>
             </w:r>
           </w:p>
         </w:tc>
@@ -9868,14 +11664,7 @@
                 <w:i/>
                 <w:sz w:val="18"/>
               </w:rPr>
-              <w:t>02/08</w:t>
-            </w:r>
-            <w:r>
-              <w:rPr>
-                <w:i/>
-                <w:sz w:val="18"/>
-              </w:rPr>
-              <w:t>/2020</w:t>
+              <w:t>02/08/2020</w:t>
             </w:r>
           </w:p>
         </w:tc>
@@ -9896,14 +11685,7 @@
                 <w:i/>
                 <w:sz w:val="18"/>
               </w:rPr>
-              <w:t>19</w:t>
-            </w:r>
-            <w:r>
-              <w:rPr>
-                <w:i/>
-                <w:sz w:val="18"/>
-              </w:rPr>
-              <w:t>/07/2020</w:t>
+              <w:t>19/07/2020</w:t>
             </w:r>
           </w:p>
         </w:tc>
@@ -9924,14 +11706,7 @@
                 <w:i/>
                 <w:sz w:val="18"/>
               </w:rPr>
-              <w:t>04</w:t>
-            </w:r>
-            <w:r>
-              <w:rPr>
-                <w:i/>
-                <w:sz w:val="18"/>
-              </w:rPr>
-              <w:t>/08/2020</w:t>
+              <w:t>04/08/2020</w:t>
             </w:r>
           </w:p>
         </w:tc>
@@ -10058,14 +11833,7 @@
                 <w:i/>
                 <w:sz w:val="18"/>
               </w:rPr>
-              <w:t>21</w:t>
-            </w:r>
-            <w:r>
-              <w:rPr>
-                <w:i/>
-                <w:sz w:val="18"/>
-              </w:rPr>
-              <w:t>/07/2020</w:t>
+              <w:t>21/07/2020</w:t>
             </w:r>
           </w:p>
         </w:tc>
@@ -10213,14 +11981,7 @@
                 <w:i/>
                 <w:sz w:val="18"/>
               </w:rPr>
-              <w:t>22</w:t>
-            </w:r>
-            <w:r>
-              <w:rPr>
-                <w:i/>
-                <w:sz w:val="18"/>
-              </w:rPr>
-              <w:t>/07/2020</w:t>
+              <w:t>22/07/2020</w:t>
             </w:r>
           </w:p>
         </w:tc>
@@ -10241,14 +12002,7 @@
                 <w:i/>
                 <w:sz w:val="18"/>
               </w:rPr>
-              <w:t>23</w:t>
-            </w:r>
-            <w:r>
-              <w:rPr>
-                <w:i/>
-                <w:sz w:val="18"/>
-              </w:rPr>
-              <w:t>/07/2020</w:t>
+              <w:t>23/07/2020</w:t>
             </w:r>
           </w:p>
         </w:tc>
@@ -10269,14 +12023,7 @@
                 <w:i/>
                 <w:sz w:val="18"/>
               </w:rPr>
-              <w:t>21</w:t>
-            </w:r>
-            <w:r>
-              <w:rPr>
-                <w:i/>
-                <w:sz w:val="18"/>
-              </w:rPr>
-              <w:t>/07/2020</w:t>
+              <w:t>21/07/2020</w:t>
             </w:r>
           </w:p>
         </w:tc>
@@ -10466,14 +12213,7 @@
                 <w:i/>
                 <w:sz w:val="18"/>
               </w:rPr>
-              <w:t>04</w:t>
-            </w:r>
-            <w:r>
-              <w:rPr>
-                <w:i/>
-                <w:sz w:val="18"/>
-              </w:rPr>
-              <w:t>/ 08/ 2020</w:t>
+              <w:t>04/ 08/ 2020</w:t>
             </w:r>
           </w:p>
         </w:tc>
@@ -10609,14 +12349,7 @@
                 <w:i/>
                 <w:sz w:val="18"/>
               </w:rPr>
-              <w:t>03</w:t>
-            </w:r>
-            <w:r>
-              <w:rPr>
-                <w:i/>
-                <w:sz w:val="18"/>
-              </w:rPr>
-              <w:t xml:space="preserve"> / 08/ 2020</w:t>
+              <w:t>03 / 08/ 2020</w:t>
             </w:r>
           </w:p>
         </w:tc>
@@ -10806,14 +12539,7 @@
                 <w:i/>
                 <w:sz w:val="18"/>
               </w:rPr>
-              <w:t>06</w:t>
-            </w:r>
-            <w:r>
-              <w:rPr>
-                <w:i/>
-                <w:sz w:val="18"/>
-              </w:rPr>
-              <w:t xml:space="preserve"> / 08/ 2020</w:t>
+              <w:t>06 / 08/ 2020</w:t>
             </w:r>
           </w:p>
         </w:tc>
@@ -10940,14 +12666,7 @@
                 <w:i/>
                 <w:sz w:val="18"/>
               </w:rPr>
-              <w:t>07</w:t>
-            </w:r>
-            <w:r>
-              <w:rPr>
-                <w:i/>
-                <w:sz w:val="18"/>
-              </w:rPr>
-              <w:t xml:space="preserve"> / 08/ 2020</w:t>
+              <w:t>07 / 08/ 2020</w:t>
             </w:r>
           </w:p>
         </w:tc>
@@ -10968,14 +12687,7 @@
                 <w:i/>
                 <w:sz w:val="18"/>
               </w:rPr>
-              <w:t>07</w:t>
-            </w:r>
-            <w:r>
-              <w:rPr>
-                <w:i/>
-                <w:sz w:val="18"/>
-              </w:rPr>
-              <w:t xml:space="preserve"> / 08/ 2020</w:t>
+              <w:t>07 / 08/ 2020</w:t>
             </w:r>
           </w:p>
         </w:tc>
@@ -10996,14 +12708,7 @@
                 <w:i/>
                 <w:sz w:val="18"/>
               </w:rPr>
-              <w:t>07</w:t>
-            </w:r>
-            <w:r>
-              <w:rPr>
-                <w:i/>
-                <w:sz w:val="18"/>
-              </w:rPr>
-              <w:t xml:space="preserve"> / 08/ 2020</w:t>
+              <w:t>07 / 08/ 2020</w:t>
             </w:r>
           </w:p>
         </w:tc>
@@ -11057,13 +12762,183 @@
           <w:i/>
           <w:sz w:val="18"/>
         </w:rPr>
-      </w:pPr>
-    </w:p>
+        <w:sectPr>
+          <w:pgSz w:w="15840" w:h="12240" w:orient="landscape"/>
+          <w:pgMar w:top="1701" w:right="1417" w:bottom="1701" w:left="1417" w:header="708" w:footer="708" w:gutter="0"/>
+          <w:cols w:space="708"/>
+          <w:docGrid w:linePitch="360"/>
+        </w:sectPr>
+      </w:pPr>
+    </w:p>
+    <w:bookmarkStart w:id="30" w:name="_Toc47707312" w:displacedByCustomXml="next"/>
+    <w:sdt>
+      <w:sdtPr>
+        <w:rPr>
+          <w:lang w:val="es-ES"/>
+        </w:rPr>
+        <w:id w:val="-1373990619"/>
+        <w:docPartObj>
+          <w:docPartGallery w:val="Bibliographies"/>
+          <w:docPartUnique/>
+        </w:docPartObj>
+      </w:sdtPr>
+      <w:sdtEndPr>
+        <w:rPr>
+          <w:rFonts w:eastAsiaTheme="minorHAnsi" w:cstheme="minorBidi"/>
+          <w:b w:val="0"/>
+          <w:sz w:val="24"/>
+          <w:szCs w:val="22"/>
+          <w:lang w:val="es-MX"/>
+        </w:rPr>
+      </w:sdtEndPr>
+      <w:sdtContent>
+        <w:p>
+          <w:pPr>
+            <w:pStyle w:val="Ttulo1"/>
+            <w:spacing w:line="360" w:lineRule="auto"/>
+          </w:pPr>
+          <w:r>
+            <w:rPr>
+              <w:lang w:val="es-ES"/>
+            </w:rPr>
+            <w:t>REFERENCIAS</w:t>
+          </w:r>
+          <w:bookmarkEnd w:id="30"/>
+        </w:p>
+        <w:sdt>
+          <w:sdtPr>
+            <w:id w:val="-573587230"/>
+            <w:bibliography/>
+          </w:sdtPr>
+          <w:sdtContent>
+            <w:p>
+              <w:pPr>
+                <w:pStyle w:val="Bibliografa"/>
+                <w:ind w:left="720" w:hanging="720"/>
+                <w:rPr>
+                  <w:noProof/>
+                  <w:szCs w:val="24"/>
+                  <w:lang w:val="es-ES"/>
+                </w:rPr>
+              </w:pPr>
+              <w:r>
+                <w:fldChar w:fldCharType="begin"/>
+              </w:r>
+              <w:r>
+                <w:instrText>BIBLIOGRAPHY</w:instrText>
+              </w:r>
+              <w:r>
+                <w:fldChar w:fldCharType="separate"/>
+              </w:r>
+              <w:r>
+                <w:rPr>
+                  <w:noProof/>
+                  <w:lang w:val="es-ES"/>
+                </w:rPr>
+                <w:t xml:space="preserve">cortes, C. (22 de Mayo de 2014). </w:t>
+              </w:r>
+              <w:r>
+                <w:rPr>
+                  <w:i/>
+                  <w:iCs/>
+                  <w:noProof/>
+                  <w:lang w:val="es-ES"/>
+                </w:rPr>
+                <w:t>Prezi</w:t>
+              </w:r>
+              <w:r>
+                <w:rPr>
+                  <w:noProof/>
+                  <w:lang w:val="es-ES"/>
+                </w:rPr>
+                <w:t>. Obtenido de https://prezi.com/jajb4mqq8h7b/tipos-de-mapas-de-navegacion/</w:t>
+              </w:r>
+            </w:p>
+            <w:p>
+              <w:pPr>
+                <w:pStyle w:val="Bibliografa"/>
+                <w:ind w:left="720" w:hanging="720"/>
+                <w:rPr>
+                  <w:noProof/>
+                  <w:lang w:val="es-ES"/>
+                </w:rPr>
+              </w:pPr>
+              <w:r>
+                <w:rPr>
+                  <w:noProof/>
+                  <w:lang w:val="es-ES"/>
+                </w:rPr>
+                <w:t xml:space="preserve">Herrera, C. (15 de mayo de 2020). </w:t>
+              </w:r>
+              <w:r>
+                <w:rPr>
+                  <w:i/>
+                  <w:iCs/>
+                  <w:noProof/>
+                  <w:lang w:val="es-ES"/>
+                </w:rPr>
+                <w:t>Carlos Herrera</w:t>
+              </w:r>
+              <w:r>
+                <w:rPr>
+                  <w:noProof/>
+                  <w:lang w:val="es-ES"/>
+                </w:rPr>
+                <w:t>. Obtenido de https://carlos-herrera.com/laravel-vs-codeigniter/</w:t>
+              </w:r>
+            </w:p>
+            <w:p>
+              <w:pPr>
+                <w:pStyle w:val="Bibliografa"/>
+                <w:ind w:left="720" w:hanging="720"/>
+                <w:rPr>
+                  <w:noProof/>
+                  <w:lang w:val="es-ES"/>
+                </w:rPr>
+              </w:pPr>
+              <w:r>
+                <w:rPr>
+                  <w:noProof/>
+                  <w:lang w:val="es-ES"/>
+                </w:rPr>
+                <w:t xml:space="preserve">Sánchez, V. L. (2004). </w:t>
+              </w:r>
+              <w:r>
+                <w:rPr>
+                  <w:i/>
+                  <w:iCs/>
+                  <w:noProof/>
+                  <w:lang w:val="es-ES"/>
+                </w:rPr>
+                <w:t>Análisis de sistemas de.</w:t>
+              </w:r>
+              <w:r>
+                <w:rPr>
+                  <w:noProof/>
+                  <w:lang w:val="es-ES"/>
+                </w:rPr>
+                <w:t xml:space="preserve"> Mexico.</w:t>
+              </w:r>
+            </w:p>
+            <w:p>
+              <w:r>
+                <w:rPr>
+                  <w:b/>
+                  <w:bCs/>
+                </w:rPr>
+                <w:fldChar w:fldCharType="end"/>
+              </w:r>
+            </w:p>
+          </w:sdtContent>
+        </w:sdt>
+      </w:sdtContent>
+    </w:sdt>
+    <w:p/>
     <w:p/>
     <w:p/>
     <w:sectPr>
-      <w:pgSz w:w="15840" w:h="12240" w:orient="landscape"/>
-      <w:pgMar w:top="1701" w:right="1417" w:bottom="1701" w:left="1417" w:header="708" w:footer="708" w:gutter="0"/>
+      <w:pgSz w:w="12240" w:h="15840"/>
+      <w:pgMar w:top="1417" w:right="1701" w:bottom="1417" w:left="1701" w:header="708" w:footer="708" w:gutter="0"/>
       <w:cols w:space="708"/>
       <w:docGrid w:linePitch="360"/>
     </w:sectPr>
@@ -12361,6 +14236,52 @@
       </w:tblBorders>
     </w:tblPr>
   </w:style>
+  <w:style w:type="paragraph" w:styleId="TDC1">
+    <w:name w:val="toc 1"/>
+    <w:basedOn w:val="Normal"/>
+    <w:next w:val="Normal"/>
+    <w:autoRedefine/>
+    <w:uiPriority w:val="39"/>
+    <w:unhideWhenUsed/>
+    <w:rsid w:val="003C6C5D"/>
+    <w:pPr>
+      <w:spacing w:after="100"/>
+    </w:pPr>
+  </w:style>
+  <w:style w:type="paragraph" w:styleId="TDC2">
+    <w:name w:val="toc 2"/>
+    <w:basedOn w:val="Normal"/>
+    <w:next w:val="Normal"/>
+    <w:autoRedefine/>
+    <w:uiPriority w:val="39"/>
+    <w:unhideWhenUsed/>
+    <w:rsid w:val="003C6C5D"/>
+    <w:pPr>
+      <w:spacing w:after="100"/>
+      <w:ind w:left="240"/>
+    </w:pPr>
+  </w:style>
+  <w:style w:type="paragraph" w:styleId="TDC3">
+    <w:name w:val="toc 3"/>
+    <w:basedOn w:val="Normal"/>
+    <w:next w:val="Normal"/>
+    <w:autoRedefine/>
+    <w:uiPriority w:val="39"/>
+    <w:unhideWhenUsed/>
+    <w:rsid w:val="003C6C5D"/>
+    <w:pPr>
+      <w:spacing w:after="100"/>
+      <w:ind w:left="480"/>
+    </w:pPr>
+  </w:style>
+  <w:style w:type="paragraph" w:styleId="Bibliografa">
+    <w:name w:val="Bibliography"/>
+    <w:basedOn w:val="Normal"/>
+    <w:next w:val="Normal"/>
+    <w:uiPriority w:val="37"/>
+    <w:unhideWhenUsed/>
+    <w:rsid w:val="003C6C5D"/>
+  </w:style>
 </w:styles>
 </file>
 
@@ -12693,7 +14614,7 @@
 </file>
 
 <file path=customXml/itemProps1.xml><?xml version="1.0" encoding="utf-8"?>
-<ds:datastoreItem xmlns:ds="http://schemas.openxmlformats.org/officeDocument/2006/customXml" ds:itemID="{594FE774-C8A9-4741-BCE5-B05FD5D902D1}">
+<ds:datastoreItem xmlns:ds="http://schemas.openxmlformats.org/officeDocument/2006/customXml" ds:itemID="{2A97AD71-3BA2-49B7-AA80-0AC17A406BA0}">
   <ds:schemaRefs>
     <ds:schemaRef ds:uri="http://schemas.openxmlformats.org/officeDocument/2006/bibliography"/>
   </ds:schemaRefs>

</xml_diff>

<commit_message>
Actualize el documento DAW.
</commit_message>
<xml_diff>
--- a/DAW/ACT_7_PROYECTO_DAW/ACT_7_PROYECTO_DAW.docx
+++ b/DAW/ACT_7_PROYECTO_DAW/ACT_7_PROYECTO_DAW.docx
@@ -1215,8 +1215,6 @@
             </w:rPr>
             <w:t>Índice</w:t>
           </w:r>
-          <w:bookmarkStart w:id="0" w:name="_GoBack"/>
-          <w:bookmarkEnd w:id="0"/>
         </w:p>
         <w:p>
           <w:pPr>
@@ -2762,12 +2760,12 @@
         <w:pStyle w:val="Ttulo1"/>
         <w:spacing w:line="360" w:lineRule="auto"/>
       </w:pPr>
-      <w:bookmarkStart w:id="1" w:name="_Toc47707292"/>
+      <w:bookmarkStart w:id="0" w:name="_Toc47707292"/>
       <w:r>
         <w:lastRenderedPageBreak/>
         <w:t>INTRODUCCIÓN</w:t>
       </w:r>
-      <w:bookmarkEnd w:id="1"/>
+      <w:bookmarkEnd w:id="0"/>
     </w:p>
     <w:p>
       <w:r>
@@ -2892,7 +2890,7 @@
           <w:shd w:val="clear" w:color="auto" w:fill="FFFFFF"/>
         </w:rPr>
       </w:pPr>
-      <w:bookmarkStart w:id="2" w:name="_Toc47707293"/>
+      <w:bookmarkStart w:id="1" w:name="_Toc47707293"/>
       <w:r>
         <w:rPr>
           <w:shd w:val="clear" w:color="auto" w:fill="FFFFFF"/>
@@ -2900,28 +2898,28 @@
         <w:lastRenderedPageBreak/>
         <w:t>CONTENIDO</w:t>
       </w:r>
-      <w:bookmarkEnd w:id="2"/>
+      <w:bookmarkEnd w:id="1"/>
     </w:p>
     <w:p>
       <w:pPr>
         <w:pStyle w:val="Ttulo1"/>
         <w:spacing w:line="360" w:lineRule="auto"/>
       </w:pPr>
-      <w:bookmarkStart w:id="3" w:name="_Toc47707294"/>
+      <w:bookmarkStart w:id="2" w:name="_Toc47707294"/>
       <w:r>
         <w:t>REQUERIMIENTOS</w:t>
       </w:r>
+      <w:bookmarkEnd w:id="2"/>
+    </w:p>
+    <w:p>
+      <w:pPr>
+        <w:pStyle w:val="Ttulo2"/>
+      </w:pPr>
+      <w:bookmarkStart w:id="3" w:name="_Toc47707295"/>
+      <w:r>
+        <w:t>REQUERIMIENTOS FUNCIONALES</w:t>
+      </w:r>
       <w:bookmarkEnd w:id="3"/>
-    </w:p>
-    <w:p>
-      <w:pPr>
-        <w:pStyle w:val="Ttulo2"/>
-      </w:pPr>
-      <w:bookmarkStart w:id="4" w:name="_Toc47707295"/>
-      <w:r>
-        <w:t>REQUERIMIENTOS FUNCIONALES</w:t>
-      </w:r>
-      <w:bookmarkEnd w:id="4"/>
     </w:p>
     <w:tbl>
       <w:tblPr>
@@ -3702,7 +3700,7 @@
                 <w:color w:val="000000"/>
                 <w:sz w:val="22"/>
               </w:rPr>
-              <w:t xml:space="preserve"> end sin cerrar sesión, redirigiendo a este desde el back en al </w:t>
+              <w:t xml:space="preserve"> </w:t>
             </w:r>
             <w:proofErr w:type="spellStart"/>
             <w:r>
@@ -3712,7 +3710,7 @@
                 <w:color w:val="000000"/>
                 <w:sz w:val="22"/>
               </w:rPr>
-              <w:t>front</w:t>
+              <w:t>end</w:t>
             </w:r>
             <w:proofErr w:type="spellEnd"/>
             <w:r>
@@ -3722,7 +3720,47 @@
                 <w:color w:val="000000"/>
                 <w:sz w:val="22"/>
               </w:rPr>
-              <w:t xml:space="preserve"> end o viceversa.</w:t>
+              <w:t xml:space="preserve"> sin cerrar sesión, redirigiendo a este desde el back en al </w:t>
+            </w:r>
+            <w:proofErr w:type="spellStart"/>
+            <w:r>
+              <w:rPr>
+                <w:rFonts w:ascii="Calibri" w:eastAsia="Times New Roman" w:hAnsi="Calibri" w:cs="Calibri"/>
+                <w:bCs/>
+                <w:color w:val="000000"/>
+                <w:sz w:val="22"/>
+              </w:rPr>
+              <w:t>front</w:t>
+            </w:r>
+            <w:proofErr w:type="spellEnd"/>
+            <w:r>
+              <w:rPr>
+                <w:rFonts w:ascii="Calibri" w:eastAsia="Times New Roman" w:hAnsi="Calibri" w:cs="Calibri"/>
+                <w:bCs/>
+                <w:color w:val="000000"/>
+                <w:sz w:val="22"/>
+              </w:rPr>
+              <w:t xml:space="preserve"> </w:t>
+            </w:r>
+            <w:proofErr w:type="spellStart"/>
+            <w:r>
+              <w:rPr>
+                <w:rFonts w:ascii="Calibri" w:eastAsia="Times New Roman" w:hAnsi="Calibri" w:cs="Calibri"/>
+                <w:bCs/>
+                <w:color w:val="000000"/>
+                <w:sz w:val="22"/>
+              </w:rPr>
+              <w:t>end</w:t>
+            </w:r>
+            <w:proofErr w:type="spellEnd"/>
+            <w:r>
+              <w:rPr>
+                <w:rFonts w:ascii="Calibri" w:eastAsia="Times New Roman" w:hAnsi="Calibri" w:cs="Calibri"/>
+                <w:bCs/>
+                <w:color w:val="000000"/>
+                <w:sz w:val="22"/>
+              </w:rPr>
+              <w:t xml:space="preserve"> o viceversa.</w:t>
             </w:r>
           </w:p>
         </w:tc>
@@ -4161,13 +4199,13 @@
       <w:pPr>
         <w:pStyle w:val="Ttulo2"/>
       </w:pPr>
-      <w:bookmarkStart w:id="5" w:name="_Toc43491037"/>
-      <w:bookmarkStart w:id="6" w:name="_Toc47707296"/>
+      <w:bookmarkStart w:id="4" w:name="_Toc43491037"/>
+      <w:bookmarkStart w:id="5" w:name="_Toc47707296"/>
       <w:r>
         <w:t>REQUERIMIENTOS NO FUNCIONALES</w:t>
       </w:r>
+      <w:bookmarkEnd w:id="4"/>
       <w:bookmarkEnd w:id="5"/>
-      <w:bookmarkEnd w:id="6"/>
     </w:p>
     <w:tbl>
       <w:tblPr>
@@ -5377,37 +5415,37 @@
         <w:pStyle w:val="Ttulo2"/>
         <w:jc w:val="center"/>
       </w:pPr>
-      <w:bookmarkStart w:id="7" w:name="_Toc47707297"/>
+      <w:bookmarkStart w:id="6" w:name="_Toc47707297"/>
       <w:r>
         <w:lastRenderedPageBreak/>
         <w:t>JUSTIFICACIÓN DE LA SELECCIÓN DE LA TECNOLOGÍA WEB A EMPLEAR.</w:t>
       </w:r>
+      <w:bookmarkEnd w:id="6"/>
+    </w:p>
+    <w:p>
+      <w:pPr>
+        <w:pStyle w:val="Ttulo2"/>
+      </w:pPr>
+      <w:bookmarkStart w:id="7" w:name="_Toc47707298"/>
+      <w:r>
+        <w:t>Justificación</w:t>
+      </w:r>
+      <w:r>
+        <w:t>:</w:t>
+      </w:r>
       <w:bookmarkEnd w:id="7"/>
     </w:p>
     <w:p>
       <w:pPr>
-        <w:pStyle w:val="Ttulo2"/>
-      </w:pPr>
-      <w:bookmarkStart w:id="8" w:name="_Toc47707298"/>
-      <w:r>
-        <w:t>Justificación</w:t>
-      </w:r>
-      <w:r>
-        <w:t>:</w:t>
+        <w:pStyle w:val="Ttulo3"/>
+      </w:pPr>
+      <w:bookmarkStart w:id="8" w:name="_Toc43491040"/>
+      <w:bookmarkStart w:id="9" w:name="_Toc47707299"/>
+      <w:r>
+        <w:t>Framework</w:t>
       </w:r>
       <w:bookmarkEnd w:id="8"/>
-    </w:p>
-    <w:p>
-      <w:pPr>
-        <w:pStyle w:val="Ttulo3"/>
-      </w:pPr>
-      <w:bookmarkStart w:id="9" w:name="_Toc43491040"/>
-      <w:bookmarkStart w:id="10" w:name="_Toc47707299"/>
-      <w:r>
-        <w:t>Framework</w:t>
-      </w:r>
       <w:bookmarkEnd w:id="9"/>
-      <w:bookmarkEnd w:id="10"/>
     </w:p>
     <w:p>
       <w:r>
@@ -5906,13 +5944,13 @@
       <w:pPr>
         <w:pStyle w:val="Ttulo3"/>
       </w:pPr>
-      <w:bookmarkStart w:id="11" w:name="_Toc43491041"/>
-      <w:bookmarkStart w:id="12" w:name="_Toc47707300"/>
+      <w:bookmarkStart w:id="10" w:name="_Toc43491041"/>
+      <w:bookmarkStart w:id="11" w:name="_Toc47707300"/>
       <w:r>
         <w:t>Servidor</w:t>
       </w:r>
+      <w:bookmarkEnd w:id="10"/>
       <w:bookmarkEnd w:id="11"/>
-      <w:bookmarkEnd w:id="12"/>
     </w:p>
     <w:p>
       <w:r>
@@ -5947,72 +5985,72 @@
       <w:pPr>
         <w:pStyle w:val="Ttulo3"/>
       </w:pPr>
-      <w:bookmarkStart w:id="13" w:name="_Toc43491042"/>
-      <w:bookmarkStart w:id="14" w:name="_Toc47707301"/>
+      <w:bookmarkStart w:id="12" w:name="_Toc43491042"/>
+      <w:bookmarkStart w:id="13" w:name="_Toc47707301"/>
       <w:r>
         <w:lastRenderedPageBreak/>
         <w:t>Lenguaje de programación</w:t>
       </w:r>
+      <w:bookmarkEnd w:id="12"/>
       <w:bookmarkEnd w:id="13"/>
+    </w:p>
+    <w:p>
+      <w:r>
+        <w:t xml:space="preserve">Pues al usar el </w:t>
+      </w:r>
+      <w:proofErr w:type="spellStart"/>
+      <w:r>
+        <w:t>framework</w:t>
+      </w:r>
+      <w:proofErr w:type="spellEnd"/>
+      <w:r>
+        <w:t xml:space="preserve"> </w:t>
+      </w:r>
+      <w:proofErr w:type="spellStart"/>
+      <w:r>
+        <w:t>CodeIgniter</w:t>
+      </w:r>
+      <w:proofErr w:type="spellEnd"/>
+      <w:r>
+        <w:t xml:space="preserve"> sabemos que está basado al Modelo-Vista-Controlador y que es muy eficaz debido a su lenguaje de programación que es PHP más aparte de que es un lenguaje totalmente libre y abierto con mayor usabilidad en el mundo y este código se ejecuta del lado del servidor y los resultados se muestran en el navegador que se muestra como HTML; comparándolo con ASP este lenguaje es de Microsoft pero no es código abierto, no es fácil leer e interpretar lo que se desea programar al igual que JSP es difícil y complejo; por eso decidimos que PHP es nuestra mejor opción por cuestión de tiempo y de manejo.</w:t>
+      </w:r>
+    </w:p>
+    <w:p>
+      <w:pPr>
+        <w:pStyle w:val="Ttulo3"/>
+      </w:pPr>
+      <w:bookmarkStart w:id="14" w:name="_Toc43491043"/>
+      <w:bookmarkStart w:id="15" w:name="_Toc47707302"/>
+      <w:r>
+        <w:t>SGBD</w:t>
+      </w:r>
       <w:bookmarkEnd w:id="14"/>
-    </w:p>
-    <w:p>
-      <w:r>
-        <w:t xml:space="preserve">Pues al usar el </w:t>
+      <w:bookmarkEnd w:id="15"/>
+    </w:p>
+    <w:p>
+      <w:r>
+        <w:t xml:space="preserve">Para las bases de datos se manejara </w:t>
       </w:r>
       <w:proofErr w:type="spellStart"/>
       <w:r>
-        <w:t>framework</w:t>
+        <w:t>MySQL</w:t>
       </w:r>
       <w:proofErr w:type="spellEnd"/>
       <w:r>
-        <w:t xml:space="preserve"> </w:t>
-      </w:r>
-      <w:proofErr w:type="spellStart"/>
-      <w:r>
-        <w:t>CodeIgniter</w:t>
-      </w:r>
-      <w:proofErr w:type="spellEnd"/>
-      <w:r>
-        <w:t xml:space="preserve"> sabemos que está basado al Modelo-Vista-Controlador y que es muy eficaz debido a su lenguaje de programación que es PHP más aparte de que es un lenguaje totalmente libre y abierto con mayor usabilidad en el mundo y este código se ejecuta del lado del servidor y los resultados se muestran en el navegador que se muestra como HTML; comparándolo con ASP este lenguaje es de Microsoft pero no es código abierto, no es fácil leer e interpretar lo que se desea programar al igual que JSP es difícil y complejo; por eso decidimos que PHP es nuestra mejor opción por cuestión de tiempo y de manejo.</w:t>
+        <w:t xml:space="preserve"> debido a que es muy rápido a la lectura y escritura; nos archiva datos en tablas separadas, es más flexible, contiene licencia GPL ya que es de uso libre y gratuito y más del 98% de los sistemas operativos actuales lo soportan; son grandes ventajas contra  MS SQL server ya que su primer punto por el cual no lo usamos es porque es de paga al ser de Microsoft; y con el bajo presupuesto que se tiene al inicio de los proyectos no es tan viable.</w:t>
       </w:r>
     </w:p>
     <w:p>
       <w:pPr>
         <w:pStyle w:val="Ttulo3"/>
       </w:pPr>
-      <w:bookmarkStart w:id="15" w:name="_Toc43491043"/>
-      <w:bookmarkStart w:id="16" w:name="_Toc47707302"/>
-      <w:r>
-        <w:t>SGBD</w:t>
-      </w:r>
-      <w:bookmarkEnd w:id="15"/>
+      <w:bookmarkStart w:id="16" w:name="_Toc43491044"/>
+      <w:bookmarkStart w:id="17" w:name="_Toc47707303"/>
+      <w:r>
+        <w:t>Hosting</w:t>
+      </w:r>
       <w:bookmarkEnd w:id="16"/>
-    </w:p>
-    <w:p>
-      <w:r>
-        <w:t xml:space="preserve">Para las bases de datos se manejara </w:t>
-      </w:r>
-      <w:proofErr w:type="spellStart"/>
-      <w:r>
-        <w:t>MySQL</w:t>
-      </w:r>
-      <w:proofErr w:type="spellEnd"/>
-      <w:r>
-        <w:t xml:space="preserve"> debido a que es muy rápido a la lectura y escritura; nos archiva datos en tablas separadas, es más flexible, contiene licencia GPL ya que es de uso libre y gratuito y más del 98% de los sistemas operativos actuales lo soportan; son grandes ventajas contra  MS SQL server ya que su primer punto por el cual no lo usamos es porque es de paga al ser de Microsoft; y con el bajo presupuesto que se tiene al inicio de los proyectos no es tan viable.</w:t>
-      </w:r>
-    </w:p>
-    <w:p>
-      <w:pPr>
-        <w:pStyle w:val="Ttulo3"/>
-      </w:pPr>
-      <w:bookmarkStart w:id="17" w:name="_Toc43491044"/>
-      <w:bookmarkStart w:id="18" w:name="_Toc47707303"/>
-      <w:r>
-        <w:t>Hosting</w:t>
-      </w:r>
       <w:bookmarkEnd w:id="17"/>
-      <w:bookmarkEnd w:id="18"/>
     </w:p>
     <w:p>
       <w:r>
@@ -6079,14 +6117,14 @@
         <w:lastRenderedPageBreak/>
         <w:t xml:space="preserve"> </w:t>
       </w:r>
-      <w:bookmarkStart w:id="19" w:name="_Toc47707304"/>
+      <w:bookmarkStart w:id="18" w:name="_Toc47707304"/>
       <w:r>
         <w:rPr>
           <w:shd w:val="clear" w:color="auto" w:fill="FFFFFF"/>
         </w:rPr>
         <w:t>Alcances:</w:t>
       </w:r>
-      <w:bookmarkEnd w:id="19"/>
+      <w:bookmarkEnd w:id="18"/>
     </w:p>
     <w:p>
       <w:r>
@@ -6357,26 +6395,26 @@
         <w:pStyle w:val="Ttulo2"/>
         <w:jc w:val="center"/>
       </w:pPr>
-      <w:bookmarkStart w:id="20" w:name="_Toc47707305"/>
+      <w:bookmarkStart w:id="19" w:name="_Toc47707305"/>
       <w:r>
         <w:t>ESTRUCTURA</w:t>
       </w:r>
       <w:r>
         <w:t xml:space="preserve"> DE LA APLICACIÓN</w:t>
       </w:r>
+      <w:bookmarkEnd w:id="19"/>
+    </w:p>
+    <w:p>
+      <w:pPr>
+        <w:pStyle w:val="Ttulo3"/>
+      </w:pPr>
+      <w:bookmarkStart w:id="20" w:name="_Toc43491046"/>
+      <w:bookmarkStart w:id="21" w:name="_Toc47707306"/>
+      <w:r>
+        <w:t>Mapa de navegación</w:t>
+      </w:r>
       <w:bookmarkEnd w:id="20"/>
-    </w:p>
-    <w:p>
-      <w:pPr>
-        <w:pStyle w:val="Ttulo3"/>
-      </w:pPr>
-      <w:bookmarkStart w:id="21" w:name="_Toc43491046"/>
-      <w:bookmarkStart w:id="22" w:name="_Toc47707306"/>
-      <w:r>
-        <w:t>Mapa de navegación</w:t>
-      </w:r>
       <w:bookmarkEnd w:id="21"/>
-      <w:bookmarkEnd w:id="22"/>
     </w:p>
     <w:p>
       <w:pPr>
@@ -6395,16 +6433,17 @@
       <w:pPr>
         <w:keepNext/>
       </w:pPr>
+      <w:bookmarkStart w:id="22" w:name="_GoBack"/>
       <w:r>
         <w:rPr>
           <w:noProof/>
           <w:lang w:eastAsia="es-MX"/>
         </w:rPr>
         <w:drawing>
-          <wp:inline distT="0" distB="0" distL="0" distR="0" wp14:anchorId="4385A4CB" wp14:editId="790FDE74">
-            <wp:extent cx="5676900" cy="3743960"/>
-            <wp:effectExtent l="0" t="0" r="0" b="8890"/>
-            <wp:docPr id="1652767033" name="Imagen 2"/>
+          <wp:inline distT="0" distB="0" distL="0" distR="0">
+            <wp:extent cx="5612130" cy="2000885"/>
+            <wp:effectExtent l="0" t="0" r="7620" b="0"/>
+            <wp:docPr id="28" name="Imagen 28"/>
             <wp:cNvGraphicFramePr>
               <a:graphicFrameLocks xmlns:a="http://schemas.openxmlformats.org/drawingml/2006/main" noChangeAspect="1"/>
             </wp:cNvGraphicFramePr>
@@ -6412,7 +6451,7 @@
               <a:graphicData uri="http://schemas.openxmlformats.org/drawingml/2006/picture">
                 <pic:pic xmlns:pic="http://schemas.openxmlformats.org/drawingml/2006/picture">
                   <pic:nvPicPr>
-                    <pic:cNvPr id="0" name="Imagen 2"/>
+                    <pic:cNvPr id="28" name="Mapa de naveagacion.jpg"/>
                     <pic:cNvPicPr/>
                   </pic:nvPicPr>
                   <pic:blipFill>
@@ -6430,7 +6469,7 @@
                   <pic:spPr>
                     <a:xfrm>
                       <a:off x="0" y="0"/>
-                      <a:ext cx="5679082" cy="3745399"/>
+                      <a:ext cx="5612130" cy="2000885"/>
                     </a:xfrm>
                     <a:prstGeom prst="rect">
                       <a:avLst/>
@@ -6442,6 +6481,7 @@
           </wp:inline>
         </w:drawing>
       </w:r>
+      <w:bookmarkEnd w:id="22"/>
     </w:p>
     <w:p>
       <w:pPr>
@@ -6483,7 +6523,6 @@
         <w:rPr>
           <w:shd w:val="clear" w:color="auto" w:fill="F3F5F9"/>
         </w:rPr>
-        <w:lastRenderedPageBreak/>
         <w:t>La estructura de un sitio en el que cada una de sus páginas está vinculada a todas las demás se denomina navegación múltiple. Con este sistema el número de vínculos o enlaces es igual al número de páginas por el número de páginas menos una.</w:t>
       </w:r>
       <w:sdt>
@@ -6558,6 +6597,7 @@
         </w:numPr>
       </w:pPr>
       <w:r>
+        <w:lastRenderedPageBreak/>
         <w:t>Para muchos se les hace difícil la navegación así debido a que muchos usuarios están acostumbrados a la estructura jerárquica y ahora esta estructura les plantea una complejidad baja, pero puede confundir a los diferentes usuarios; pero sería un poco malo no generar un modelo mental de la organización del sitio, esto puede llevar a no encontrar la información tan fácil.</w:t>
       </w:r>
     </w:p>
@@ -12774,6 +12814,10 @@
     <w:sdt>
       <w:sdtPr>
         <w:rPr>
+          <w:rFonts w:eastAsiaTheme="minorHAnsi" w:cstheme="minorBidi"/>
+          <w:b w:val="0"/>
+          <w:sz w:val="24"/>
+          <w:szCs w:val="22"/>
           <w:lang w:val="es-ES"/>
         </w:rPr>
         <w:id w:val="-1373990619"/>
@@ -12784,10 +12828,6 @@
       </w:sdtPr>
       <w:sdtEndPr>
         <w:rPr>
-          <w:rFonts w:eastAsiaTheme="minorHAnsi" w:cstheme="minorBidi"/>
-          <w:b w:val="0"/>
-          <w:sz w:val="24"/>
-          <w:szCs w:val="22"/>
           <w:lang w:val="es-MX"/>
         </w:rPr>
       </w:sdtEndPr>
@@ -12810,6 +12850,7 @@
             <w:id w:val="-573587230"/>
             <w:bibliography/>
           </w:sdtPr>
+          <w:sdtEndPr/>
           <w:sdtContent>
             <w:p>
               <w:pPr>
@@ -14614,7 +14655,7 @@
 </file>
 
 <file path=customXml/itemProps1.xml><?xml version="1.0" encoding="utf-8"?>
-<ds:datastoreItem xmlns:ds="http://schemas.openxmlformats.org/officeDocument/2006/customXml" ds:itemID="{2A97AD71-3BA2-49B7-AA80-0AC17A406BA0}">
+<ds:datastoreItem xmlns:ds="http://schemas.openxmlformats.org/officeDocument/2006/customXml" ds:itemID="{329BCCFC-07DA-4F7C-9CBE-F2341386ECEB}">
   <ds:schemaRefs>
     <ds:schemaRef ds:uri="http://schemas.openxmlformats.org/officeDocument/2006/bibliography"/>
   </ds:schemaRefs>

</xml_diff>